<commit_message>
Update test document Ref #233
</commit_message>
<xml_diff>
--- a/docs/测试文档.docx
+++ b/docs/测试文档.docx
@@ -110,35 +110,7 @@
           <w:sz w:val="24"/>
           <w:szCs w:val="24"/>
         </w:rPr>
-        <w:t>在用户没有进行登陆时，</w:t>
-      </w:r>
-      <w:proofErr w:type="gramStart"/>
-      <w:r>
-        <w:rPr>
-          <w:rFonts w:hint="eastAsia"/>
-          <w:sz w:val="24"/>
-          <w:szCs w:val="24"/>
-        </w:rPr>
-        <w:t>导航栏右</w:t>
-      </w:r>
-      <w:bookmarkStart w:id="0" w:name="_GoBack"/>
-      <w:bookmarkEnd w:id="0"/>
-      <w:r>
-        <w:rPr>
-          <w:rFonts w:hint="eastAsia"/>
-          <w:sz w:val="24"/>
-          <w:szCs w:val="24"/>
-        </w:rPr>
-        <w:t>上角</w:t>
-      </w:r>
-      <w:proofErr w:type="gramEnd"/>
-      <w:r>
-        <w:rPr>
-          <w:rFonts w:hint="eastAsia"/>
-          <w:sz w:val="24"/>
-          <w:szCs w:val="24"/>
-        </w:rPr>
-        <w:t>会有Re</w:t>
+        <w:t>在用户没有进行登陆时，导航栏右上角会有Re</w:t>
       </w:r>
       <w:r>
         <w:rPr>
@@ -161,25 +133,7 @@
           <w:sz w:val="24"/>
           <w:szCs w:val="24"/>
         </w:rPr>
-        <w:t>用户点击</w:t>
-      </w:r>
-      <w:proofErr w:type="gramStart"/>
-      <w:r>
-        <w:rPr>
-          <w:rFonts w:hint="eastAsia"/>
-          <w:sz w:val="24"/>
-          <w:szCs w:val="24"/>
-        </w:rPr>
-        <w:t>导航栏右上角</w:t>
-      </w:r>
-      <w:proofErr w:type="gramEnd"/>
-      <w:r>
-        <w:rPr>
-          <w:rFonts w:hint="eastAsia"/>
-          <w:sz w:val="24"/>
-          <w:szCs w:val="24"/>
-        </w:rPr>
-        <w:t>注册按钮，弹出注册窗口</w:t>
+        <w:t>用户点击导航栏右上角注册按钮，弹出注册窗口</w:t>
       </w:r>
       <w:r>
         <w:rPr>
@@ -309,6 +263,14 @@
         </w:rPr>
         <w:t>up，会提示“密码格式不正确，请使用8至16位数字、字母或下划线组合”</w:t>
       </w:r>
+      <w:r>
+        <w:rPr>
+          <w:rFonts w:hint="eastAsia"/>
+          <w:sz w:val="24"/>
+          <w:szCs w:val="24"/>
+        </w:rPr>
+        <w:t>。</w:t>
+      </w:r>
     </w:p>
     <w:p>
       <w:pPr>
@@ -374,25 +336,7 @@
           <w:sz w:val="24"/>
           <w:szCs w:val="24"/>
         </w:rPr>
-        <w:t>完成以上步骤后，点击send按钮，会</w:t>
-      </w:r>
-      <w:proofErr w:type="gramStart"/>
-      <w:r>
-        <w:rPr>
-          <w:rFonts w:hint="eastAsia"/>
-          <w:sz w:val="24"/>
-          <w:szCs w:val="24"/>
-        </w:rPr>
-        <w:t>识别您</w:t>
-      </w:r>
-      <w:proofErr w:type="gramEnd"/>
-      <w:r>
-        <w:rPr>
-          <w:rFonts w:hint="eastAsia"/>
-          <w:sz w:val="24"/>
-          <w:szCs w:val="24"/>
-        </w:rPr>
-        <w:t>的账号，若为手机，会向您的手机发送验证短信，若为邮箱，会向您的邮箱发送验证邮件，在输入框内输入验证码，若与发送信息不一致，点击sign</w:t>
+        <w:t>完成以上步骤后，点击send按钮，会识别您的账号，若为手机，会向您的手机发送验证短信，若为邮箱，会向您的邮箱发送验证邮件，在输入框内输入验证码，若与发送信息不一致，点击sign</w:t>
       </w:r>
       <w:r>
         <w:rPr>
@@ -1021,7 +965,6 @@
                 <w:szCs w:val="24"/>
               </w:rPr>
             </w:pPr>
-            <w:proofErr w:type="spellStart"/>
             <w:r>
               <w:rPr>
                 <w:rFonts w:hint="eastAsia"/>
@@ -1052,7 +995,6 @@
               </w:rPr>
               <w:t>,com</w:t>
             </w:r>
-            <w:proofErr w:type="spellEnd"/>
           </w:p>
         </w:tc>
         <w:tc>
@@ -1695,6 +1637,14 @@
         </w:rPr>
         <w:t>点击右上角Login按钮，或者成功注册后，登陆窗口打开</w:t>
       </w:r>
+      <w:r>
+        <w:rPr>
+          <w:rFonts w:hint="eastAsia"/>
+          <w:sz w:val="24"/>
+          <w:szCs w:val="24"/>
+        </w:rPr>
+        <w:t>。</w:t>
+      </w:r>
     </w:p>
     <w:p>
       <w:pPr>
@@ -1813,43 +1763,7 @@
           <w:sz w:val="24"/>
           <w:szCs w:val="24"/>
         </w:rPr>
-        <w:t>n，登陆成功，登陆窗口关闭，导航</w:t>
-      </w:r>
-      <w:proofErr w:type="gramStart"/>
-      <w:r>
-        <w:rPr>
-          <w:rFonts w:hint="eastAsia"/>
-          <w:sz w:val="24"/>
-          <w:szCs w:val="24"/>
-        </w:rPr>
-        <w:t>栏发生</w:t>
-      </w:r>
-      <w:proofErr w:type="gramEnd"/>
-      <w:r>
-        <w:rPr>
-          <w:rFonts w:hint="eastAsia"/>
-          <w:sz w:val="24"/>
-          <w:szCs w:val="24"/>
-        </w:rPr>
-        <w:t>改变，若为学生，注册按钮消失，多了一个用户昵称的按钮；若为教师，左侧导航</w:t>
-      </w:r>
-      <w:proofErr w:type="gramStart"/>
-      <w:r>
-        <w:rPr>
-          <w:rFonts w:hint="eastAsia"/>
-          <w:sz w:val="24"/>
-          <w:szCs w:val="24"/>
-        </w:rPr>
-        <w:t>栏加入开</w:t>
-      </w:r>
-      <w:proofErr w:type="gramEnd"/>
-      <w:r>
-        <w:rPr>
-          <w:rFonts w:hint="eastAsia"/>
-          <w:sz w:val="24"/>
-          <w:szCs w:val="24"/>
-        </w:rPr>
-        <w:t>房按钮。</w:t>
+        <w:t>n，登陆成功，登陆窗口关闭，导航栏发生改变，若为学生，注册按钮消失，多了一个用户昵称的按钮；若为教师，左侧导航栏加入开房按钮。</w:t>
       </w:r>
     </w:p>
     <w:p>
@@ -1869,14 +1783,6 @@
         </w:rPr>
         <w:t>测试用例</w:t>
       </w:r>
-    </w:p>
-    <w:p>
-      <w:pPr>
-        <w:rPr>
-          <w:sz w:val="24"/>
-          <w:szCs w:val="24"/>
-        </w:rPr>
-      </w:pPr>
     </w:p>
     <w:tbl>
       <w:tblPr>
@@ -2506,6 +2412,14 @@
         </w:rPr>
         <w:t>按钮，跳转到忘记密码窗口</w:t>
       </w:r>
+      <w:r>
+        <w:rPr>
+          <w:rFonts w:hint="eastAsia"/>
+          <w:sz w:val="24"/>
+          <w:szCs w:val="24"/>
+        </w:rPr>
+        <w:t>。</w:t>
+      </w:r>
     </w:p>
     <w:p>
       <w:pPr>
@@ -2578,41 +2492,31 @@
           <w:sz w:val="24"/>
           <w:szCs w:val="24"/>
         </w:rPr>
+        <w:t xml:space="preserve">在输入框内输入验证码，若未输入验证码，点击RESET </w:t>
+      </w:r>
+      <w:r>
+        <w:rPr>
+          <w:sz w:val="24"/>
+          <w:szCs w:val="24"/>
+        </w:rPr>
+        <w:t>PASSWORD</w:t>
+      </w:r>
+      <w:r>
+        <w:rPr>
+          <w:rFonts w:hint="eastAsia"/>
+          <w:sz w:val="24"/>
+          <w:szCs w:val="24"/>
+        </w:rPr>
+        <w:t>提示</w:t>
+      </w:r>
+      <w:r>
+        <w:rPr>
+          <w:rFonts w:hint="eastAsia"/>
+          <w:sz w:val="24"/>
+          <w:szCs w:val="24"/>
+        </w:rPr>
         <w:lastRenderedPageBreak/>
-        <w:t xml:space="preserve">在输入框内输入验证码，若未输入验证码，点击RESET </w:t>
-      </w:r>
-      <w:r>
-        <w:rPr>
-          <w:sz w:val="24"/>
-          <w:szCs w:val="24"/>
-        </w:rPr>
-        <w:t>PASSWORD</w:t>
-      </w:r>
-      <w:r>
-        <w:rPr>
-          <w:rFonts w:hint="eastAsia"/>
-          <w:sz w:val="24"/>
-          <w:szCs w:val="24"/>
-        </w:rPr>
-        <w:t>提示“请填写验证码”；若输入</w:t>
-      </w:r>
-      <w:proofErr w:type="gramStart"/>
-      <w:r>
-        <w:rPr>
-          <w:rFonts w:hint="eastAsia"/>
-          <w:sz w:val="24"/>
-          <w:szCs w:val="24"/>
-        </w:rPr>
-        <w:t>验证码不正确</w:t>
-      </w:r>
-      <w:proofErr w:type="gramEnd"/>
-      <w:r>
-        <w:rPr>
-          <w:rFonts w:hint="eastAsia"/>
-          <w:sz w:val="24"/>
-          <w:szCs w:val="24"/>
-        </w:rPr>
-        <w:t>，提示失败。</w:t>
+        <w:t>“请填写验证码”；若输入验证码不正确，提示失败。</w:t>
       </w:r>
     </w:p>
     <w:p>
@@ -2651,16 +2555,14 @@
         </w:rPr>
         <w:t>PASSWORD</w:t>
       </w:r>
-    </w:p>
-    <w:p>
-      <w:pPr>
-        <w:pStyle w:val="a3"/>
-        <w:ind w:left="720" w:firstLineChars="0" w:firstLine="0"/>
-        <w:rPr>
-          <w:sz w:val="24"/>
-          <w:szCs w:val="24"/>
-        </w:rPr>
-      </w:pPr>
+      <w:r>
+        <w:rPr>
+          <w:rFonts w:hint="eastAsia"/>
+          <w:sz w:val="24"/>
+          <w:szCs w:val="24"/>
+        </w:rPr>
+        <w:t>，</w:t>
+      </w:r>
       <w:r>
         <w:rPr>
           <w:rFonts w:hint="eastAsia"/>
@@ -2668,6 +2570,14 @@
           <w:szCs w:val="24"/>
         </w:rPr>
         <w:t>会提示“密码格式不正确，请使用8至16位数字、字母或下划线组合”</w:t>
+      </w:r>
+      <w:r>
+        <w:rPr>
+          <w:rFonts w:hint="eastAsia"/>
+          <w:sz w:val="24"/>
+          <w:szCs w:val="24"/>
+        </w:rPr>
+        <w:t>。</w:t>
       </w:r>
     </w:p>
     <w:p>
@@ -2743,14 +2653,14 @@
         </w:rPr>
         <w:t>，提示成功，即成功修改密码</w:t>
       </w:r>
-    </w:p>
-    <w:p>
-      <w:pPr>
-        <w:rPr>
-          <w:sz w:val="24"/>
-          <w:szCs w:val="24"/>
-        </w:rPr>
-      </w:pPr>
+      <w:r>
+        <w:rPr>
+          <w:rFonts w:hint="eastAsia"/>
+          <w:sz w:val="24"/>
+          <w:szCs w:val="24"/>
+        </w:rPr>
+        <w:t>。</w:t>
+      </w:r>
     </w:p>
     <w:p>
       <w:pPr>
@@ -3462,16 +3372,142 @@
                 <w:sz w:val="24"/>
                 <w:szCs w:val="24"/>
               </w:rPr>
-              <w:t>输入验证</w:t>
-            </w:r>
-            <w:proofErr w:type="gramStart"/>
-            <w:r>
-              <w:rPr>
-                <w:rFonts w:hint="eastAsia"/>
-                <w:sz w:val="24"/>
-                <w:szCs w:val="24"/>
-              </w:rPr>
-              <w:t>码</w:t>
+              <w:t>输入验证码错误</w:t>
+            </w:r>
+          </w:p>
+        </w:tc>
+        <w:tc>
+          <w:tcPr>
+            <w:tcW w:w="1607" w:type="dxa"/>
+          </w:tcPr>
+          <w:p>
+            <w:pPr>
+              <w:rPr>
+                <w:sz w:val="24"/>
+                <w:szCs w:val="24"/>
+              </w:rPr>
+            </w:pPr>
+            <w:r>
+              <w:rPr>
+                <w:rFonts w:hint="eastAsia"/>
+                <w:sz w:val="24"/>
+                <w:szCs w:val="24"/>
+              </w:rPr>
+              <w:t>1</w:t>
+            </w:r>
+            <w:r>
+              <w:rPr>
+                <w:sz w:val="24"/>
+                <w:szCs w:val="24"/>
+              </w:rPr>
+              <w:t>@qq.com</w:t>
+            </w:r>
+          </w:p>
+        </w:tc>
+        <w:tc>
+          <w:tcPr>
+            <w:tcW w:w="1697" w:type="dxa"/>
+          </w:tcPr>
+          <w:p>
+            <w:pPr>
+              <w:rPr>
+                <w:sz w:val="24"/>
+                <w:szCs w:val="24"/>
+              </w:rPr>
+            </w:pPr>
+            <w:r>
+              <w:rPr>
+                <w:rFonts w:hint="eastAsia"/>
+                <w:sz w:val="24"/>
+                <w:szCs w:val="24"/>
+              </w:rPr>
+              <w:t>输入与收到不同</w:t>
+            </w:r>
+          </w:p>
+        </w:tc>
+        <w:tc>
+          <w:tcPr>
+            <w:tcW w:w="1453" w:type="dxa"/>
+          </w:tcPr>
+          <w:p>
+            <w:pPr>
+              <w:rPr>
+                <w:sz w:val="24"/>
+                <w:szCs w:val="24"/>
+              </w:rPr>
+            </w:pPr>
+            <w:r>
+              <w:rPr>
+                <w:rFonts w:hint="eastAsia"/>
+                <w:sz w:val="24"/>
+                <w:szCs w:val="24"/>
+              </w:rPr>
+              <w:t>12345678</w:t>
+            </w:r>
+          </w:p>
+        </w:tc>
+        <w:tc>
+          <w:tcPr>
+            <w:tcW w:w="1453" w:type="dxa"/>
+          </w:tcPr>
+          <w:p>
+            <w:pPr>
+              <w:rPr>
+                <w:sz w:val="24"/>
+                <w:szCs w:val="24"/>
+              </w:rPr>
+            </w:pPr>
+            <w:r>
+              <w:rPr>
+                <w:rFonts w:hint="eastAsia"/>
+                <w:sz w:val="24"/>
+                <w:szCs w:val="24"/>
+              </w:rPr>
+              <w:t>12345678</w:t>
+            </w:r>
+          </w:p>
+        </w:tc>
+        <w:tc>
+          <w:tcPr>
+            <w:tcW w:w="2485" w:type="dxa"/>
+          </w:tcPr>
+          <w:p>
+            <w:pPr>
+              <w:rPr>
+                <w:sz w:val="24"/>
+                <w:szCs w:val="24"/>
+              </w:rPr>
+            </w:pPr>
+            <w:r>
+              <w:rPr>
+                <w:rFonts w:hint="eastAsia"/>
+                <w:sz w:val="24"/>
+                <w:szCs w:val="24"/>
+              </w:rPr>
+              <w:t>失败</w:t>
+            </w:r>
+          </w:p>
+        </w:tc>
+      </w:tr>
+      <w:tr>
+        <w:tc>
+          <w:tcPr>
+            <w:tcW w:w="1654" w:type="dxa"/>
+          </w:tcPr>
+          <w:p>
+            <w:pPr>
+              <w:rPr>
+                <w:sz w:val="24"/>
+                <w:szCs w:val="24"/>
+              </w:rPr>
+            </w:pPr>
+            <w:r>
+              <w:rPr>
+                <w:rFonts w:hint="eastAsia"/>
+                <w:sz w:val="24"/>
+                <w:szCs w:val="24"/>
+              </w:rPr>
+              <w:t>密码格式错</w:t>
             </w:r>
             <w:r>
               <w:rPr>
@@ -3480,9 +3516,8 @@
                 <w:szCs w:val="24"/>
               </w:rPr>
               <w:lastRenderedPageBreak/>
-              <w:t>错误</w:t>
-            </w:r>
-            <w:proofErr w:type="gramEnd"/>
+              <w:t>误</w:t>
+            </w:r>
           </w:p>
         </w:tc>
         <w:tc>
@@ -3503,14 +3538,7 @@
                 <w:szCs w:val="24"/>
               </w:rPr>
               <w:lastRenderedPageBreak/>
-              <w:t>1</w:t>
-            </w:r>
-            <w:r>
-              <w:rPr>
-                <w:sz w:val="24"/>
-                <w:szCs w:val="24"/>
-              </w:rPr>
-              <w:t>@qq.com</w:t>
+              <w:t>1@qq.com</w:t>
             </w:r>
           </w:p>
         </w:tc>
@@ -3531,7 +3559,7 @@
                 <w:sz w:val="24"/>
                 <w:szCs w:val="24"/>
               </w:rPr>
-              <w:t>输入与收到不</w:t>
+              <w:t>输入与收到相</w:t>
             </w:r>
             <w:r>
               <w:rPr>
@@ -3562,7 +3590,7 @@
                 <w:szCs w:val="24"/>
               </w:rPr>
               <w:lastRenderedPageBreak/>
-              <w:t>12345678</w:t>
+              <w:t>123</w:t>
             </w:r>
           </w:p>
         </w:tc>
@@ -3583,7 +3611,7 @@
                 <w:sz w:val="24"/>
                 <w:szCs w:val="24"/>
               </w:rPr>
-              <w:t>12345678</w:t>
+              <w:t>123</w:t>
             </w:r>
           </w:p>
         </w:tc>
@@ -3604,7 +3632,16 @@
                 <w:sz w:val="24"/>
                 <w:szCs w:val="24"/>
               </w:rPr>
-              <w:t>失败</w:t>
+              <w:t>密码格式不正确，请</w:t>
+            </w:r>
+            <w:r>
+              <w:rPr>
+                <w:rFonts w:hint="eastAsia"/>
+                <w:sz w:val="24"/>
+                <w:szCs w:val="24"/>
+              </w:rPr>
+              <w:lastRenderedPageBreak/>
+              <w:t>使用8至16位数字、字母或下划线组合</w:t>
             </w:r>
           </w:p>
         </w:tc>
@@ -3628,134 +3665,6 @@
                 <w:szCs w:val="24"/>
               </w:rPr>
               <w:lastRenderedPageBreak/>
-              <w:t>密码格式错误</w:t>
-            </w:r>
-          </w:p>
-        </w:tc>
-        <w:tc>
-          <w:tcPr>
-            <w:tcW w:w="1607" w:type="dxa"/>
-          </w:tcPr>
-          <w:p>
-            <w:pPr>
-              <w:rPr>
-                <w:sz w:val="24"/>
-                <w:szCs w:val="24"/>
-              </w:rPr>
-            </w:pPr>
-            <w:r>
-              <w:rPr>
-                <w:rFonts w:hint="eastAsia"/>
-                <w:sz w:val="24"/>
-                <w:szCs w:val="24"/>
-              </w:rPr>
-              <w:t>1@qq.com</w:t>
-            </w:r>
-          </w:p>
-        </w:tc>
-        <w:tc>
-          <w:tcPr>
-            <w:tcW w:w="1697" w:type="dxa"/>
-          </w:tcPr>
-          <w:p>
-            <w:pPr>
-              <w:rPr>
-                <w:sz w:val="24"/>
-                <w:szCs w:val="24"/>
-              </w:rPr>
-            </w:pPr>
-            <w:r>
-              <w:rPr>
-                <w:rFonts w:hint="eastAsia"/>
-                <w:sz w:val="24"/>
-                <w:szCs w:val="24"/>
-              </w:rPr>
-              <w:t>输入与收到相同</w:t>
-            </w:r>
-          </w:p>
-        </w:tc>
-        <w:tc>
-          <w:tcPr>
-            <w:tcW w:w="1453" w:type="dxa"/>
-          </w:tcPr>
-          <w:p>
-            <w:pPr>
-              <w:rPr>
-                <w:sz w:val="24"/>
-                <w:szCs w:val="24"/>
-              </w:rPr>
-            </w:pPr>
-            <w:r>
-              <w:rPr>
-                <w:rFonts w:hint="eastAsia"/>
-                <w:sz w:val="24"/>
-                <w:szCs w:val="24"/>
-              </w:rPr>
-              <w:t>123</w:t>
-            </w:r>
-          </w:p>
-        </w:tc>
-        <w:tc>
-          <w:tcPr>
-            <w:tcW w:w="1453" w:type="dxa"/>
-          </w:tcPr>
-          <w:p>
-            <w:pPr>
-              <w:rPr>
-                <w:sz w:val="24"/>
-                <w:szCs w:val="24"/>
-              </w:rPr>
-            </w:pPr>
-            <w:r>
-              <w:rPr>
-                <w:rFonts w:hint="eastAsia"/>
-                <w:sz w:val="24"/>
-                <w:szCs w:val="24"/>
-              </w:rPr>
-              <w:t>123</w:t>
-            </w:r>
-          </w:p>
-        </w:tc>
-        <w:tc>
-          <w:tcPr>
-            <w:tcW w:w="2485" w:type="dxa"/>
-          </w:tcPr>
-          <w:p>
-            <w:pPr>
-              <w:rPr>
-                <w:sz w:val="24"/>
-                <w:szCs w:val="24"/>
-              </w:rPr>
-            </w:pPr>
-            <w:r>
-              <w:rPr>
-                <w:rFonts w:hint="eastAsia"/>
-                <w:sz w:val="24"/>
-                <w:szCs w:val="24"/>
-              </w:rPr>
-              <w:t>密码格式不正确，请使用8至16位数字、字母或下划线组合</w:t>
-            </w:r>
-          </w:p>
-        </w:tc>
-      </w:tr>
-      <w:tr>
-        <w:tc>
-          <w:tcPr>
-            <w:tcW w:w="1654" w:type="dxa"/>
-          </w:tcPr>
-          <w:p>
-            <w:pPr>
-              <w:rPr>
-                <w:sz w:val="24"/>
-                <w:szCs w:val="24"/>
-              </w:rPr>
-            </w:pPr>
-            <w:r>
-              <w:rPr>
-                <w:rFonts w:hint="eastAsia"/>
-                <w:sz w:val="24"/>
-                <w:szCs w:val="24"/>
-              </w:rPr>
               <w:t>两次密码不一致</w:t>
             </w:r>
           </w:p>
@@ -3956,25 +3865,7 @@
           <w:sz w:val="24"/>
           <w:szCs w:val="24"/>
         </w:rPr>
-        <w:t>登陆成功后，点击</w:t>
-      </w:r>
-      <w:proofErr w:type="gramStart"/>
-      <w:r>
-        <w:rPr>
-          <w:rFonts w:hint="eastAsia"/>
-          <w:sz w:val="24"/>
-          <w:szCs w:val="24"/>
-        </w:rPr>
-        <w:t>导航栏右上角</w:t>
-      </w:r>
-      <w:proofErr w:type="gramEnd"/>
-      <w:r>
-        <w:rPr>
-          <w:rFonts w:hint="eastAsia"/>
-          <w:sz w:val="24"/>
-          <w:szCs w:val="24"/>
-        </w:rPr>
-        <w:t>的用户昵称按钮，弹出个人信息页窗口，窗口上有三个切换标签，分为个人信息、修改密码、修改昵称。</w:t>
+        <w:t>登陆成功后，点击导航栏右上角的用户昵称按钮，弹出个人信息页窗口，窗口上有三个切换标签，分为个人信息、修改密码、修改昵称。</w:t>
       </w:r>
     </w:p>
     <w:p>
@@ -4068,43 +3959,7 @@
           <w:sz w:val="24"/>
           <w:szCs w:val="24"/>
         </w:rPr>
-        <w:t>点击修改密码切换标签，跳转到修改密码窗口页面，若有未输入的输入框，则提示</w:t>
-      </w:r>
-      <w:proofErr w:type="gramStart"/>
-      <w:r>
-        <w:rPr>
-          <w:rFonts w:hint="eastAsia"/>
-          <w:sz w:val="24"/>
-          <w:szCs w:val="24"/>
-        </w:rPr>
-        <w:t>“</w:t>
-      </w:r>
-      <w:proofErr w:type="gramEnd"/>
-      <w:r>
-        <w:rPr>
-          <w:rFonts w:hint="eastAsia"/>
-          <w:sz w:val="24"/>
-          <w:szCs w:val="24"/>
-        </w:rPr>
-        <w:t>请完成输入</w:t>
-      </w:r>
-      <w:proofErr w:type="gramStart"/>
-      <w:r>
-        <w:rPr>
-          <w:rFonts w:hint="eastAsia"/>
-          <w:sz w:val="24"/>
-          <w:szCs w:val="24"/>
-        </w:rPr>
-        <w:t>“</w:t>
-      </w:r>
-      <w:proofErr w:type="gramEnd"/>
-      <w:r>
-        <w:rPr>
-          <w:rFonts w:hint="eastAsia"/>
-          <w:sz w:val="24"/>
-          <w:szCs w:val="24"/>
-        </w:rPr>
-        <w:t>。在第一个输入框输入密码，若原密码输入错误，提示失败。第二个输入框写入新的密码，下一个输入框重复密码，若两次密码不一致，点击</w:t>
+        <w:t>点击修改密码切换标签，跳转到修改密码窗口页面，若有未输入的输入框，则提示“请完成输入“。在第一个输入框输入密码，若原密码输入错误，提示失败。第二个输入框写入新的密码，下一个输入框重复密码，若两次密码不一致，点击</w:t>
       </w:r>
       <w:r>
         <w:rPr>
@@ -4196,74 +4051,27 @@
         </w:rPr>
         <w:t>：用户为User1，</w:t>
       </w:r>
-      <w:r>
-        <w:rPr>
-          <w:b/>
-          <w:sz w:val="24"/>
-          <w:szCs w:val="24"/>
-        </w:rPr>
-        <w:fldChar w:fldCharType="begin"/>
-      </w:r>
-      <w:r>
-        <w:rPr>
-          <w:b/>
-          <w:sz w:val="24"/>
-          <w:szCs w:val="24"/>
-        </w:rPr>
-        <w:instrText xml:space="preserve"> HYPERLINK "mailto:</w:instrText>
-      </w:r>
-      <w:r>
-        <w:rPr>
-          <w:rFonts w:hint="eastAsia"/>
-          <w:b/>
-          <w:sz w:val="24"/>
-          <w:szCs w:val="24"/>
-        </w:rPr>
-        <w:instrText>账号1</w:instrText>
-      </w:r>
-      <w:r>
-        <w:rPr>
-          <w:b/>
-          <w:sz w:val="24"/>
-          <w:szCs w:val="24"/>
-        </w:rPr>
-        <w:instrText xml:space="preserve">@qq.com" </w:instrText>
-      </w:r>
-      <w:r>
-        <w:rPr>
-          <w:b/>
-          <w:sz w:val="24"/>
-          <w:szCs w:val="24"/>
-        </w:rPr>
-        <w:fldChar w:fldCharType="separate"/>
-      </w:r>
-      <w:r>
-        <w:rPr>
-          <w:rStyle w:val="a5"/>
-          <w:rFonts w:hint="eastAsia"/>
-          <w:b/>
-          <w:sz w:val="24"/>
-          <w:szCs w:val="24"/>
-        </w:rPr>
-        <w:t>账号</w:t>
-      </w:r>
-      <w:r>
-        <w:rPr>
-          <w:rStyle w:val="a5"/>
-          <w:b/>
-          <w:sz w:val="24"/>
-          <w:szCs w:val="24"/>
-        </w:rPr>
-        <w:t>1@qq.com</w:t>
-      </w:r>
-      <w:r>
-        <w:rPr>
-          <w:b/>
-          <w:sz w:val="24"/>
-          <w:szCs w:val="24"/>
-        </w:rPr>
-        <w:fldChar w:fldCharType="end"/>
-      </w:r>
+      <w:hyperlink r:id="rId7" w:history="1">
+        <w:r>
+          <w:rPr>
+            <w:rStyle w:val="a5"/>
+            <w:rFonts w:hint="eastAsia"/>
+            <w:b/>
+            <w:sz w:val="24"/>
+            <w:szCs w:val="24"/>
+          </w:rPr>
+          <w:t>账号</w:t>
+        </w:r>
+        <w:r>
+          <w:rPr>
+            <w:rStyle w:val="a5"/>
+            <w:b/>
+            <w:sz w:val="24"/>
+            <w:szCs w:val="24"/>
+          </w:rPr>
+          <w:t>1@qq.com</w:t>
+        </w:r>
+      </w:hyperlink>
       <w:r>
         <w:rPr>
           <w:rFonts w:hint="eastAsia"/>
@@ -4586,6 +4394,7 @@
                 <w:sz w:val="24"/>
                 <w:szCs w:val="24"/>
               </w:rPr>
+              <w:lastRenderedPageBreak/>
               <w:t>测试次数\输入输出</w:t>
             </w:r>
           </w:p>
@@ -5192,25 +5001,7 @@
           <w:sz w:val="24"/>
           <w:szCs w:val="24"/>
         </w:rPr>
-        <w:t>点击</w:t>
-      </w:r>
-      <w:proofErr w:type="gramStart"/>
-      <w:r>
-        <w:rPr>
-          <w:rFonts w:hint="eastAsia"/>
-          <w:sz w:val="24"/>
-          <w:szCs w:val="24"/>
-        </w:rPr>
-        <w:t>导航栏右上角</w:t>
-      </w:r>
-      <w:proofErr w:type="gramEnd"/>
-      <w:r>
-        <w:rPr>
-          <w:rFonts w:hint="eastAsia"/>
-          <w:sz w:val="24"/>
-          <w:szCs w:val="24"/>
-        </w:rPr>
-        <w:t>log</w:t>
+        <w:t>点击导航栏右上角log</w:t>
       </w:r>
       <w:r>
         <w:rPr>
@@ -5233,25 +5024,15 @@
           <w:sz w:val="24"/>
           <w:szCs w:val="24"/>
         </w:rPr>
-        <w:t>注销用户，用户点击直播间的截图，显示</w:t>
-      </w:r>
-      <w:proofErr w:type="gramStart"/>
-      <w:r>
-        <w:rPr>
-          <w:rFonts w:hint="eastAsia"/>
-          <w:sz w:val="24"/>
-          <w:szCs w:val="24"/>
-        </w:rPr>
-        <w:t>“</w:t>
-      </w:r>
-      <w:proofErr w:type="gramEnd"/>
-      <w:r>
-        <w:rPr>
-          <w:rFonts w:hint="eastAsia"/>
-          <w:sz w:val="24"/>
-          <w:szCs w:val="24"/>
-        </w:rPr>
-        <w:t>请先登陆“.，</w:t>
+        <w:t>注销用户，用户点击直播间的截图，显示“请先登陆“.</w:t>
+      </w:r>
+      <w:r>
+        <w:rPr>
+          <w:rFonts w:hint="eastAsia"/>
+          <w:sz w:val="24"/>
+          <w:szCs w:val="24"/>
+        </w:rPr>
+        <w:t>。</w:t>
       </w:r>
     </w:p>
     <w:p>
@@ -5269,26 +5050,56 @@
           <w:sz w:val="24"/>
           <w:szCs w:val="24"/>
         </w:rPr>
-        <w:t>二、直播系统</w:t>
-      </w:r>
-    </w:p>
-    <w:p>
-      <w:pPr>
-        <w:pStyle w:val="a3"/>
-        <w:numPr>
-          <w:ilvl w:val="0"/>
-          <w:numId w:val="8"/>
-        </w:numPr>
+        <w:t>二</w:t>
+      </w:r>
+      <w:r>
+        <w:rPr>
+          <w:rFonts w:hint="eastAsia"/>
+          <w:b/>
+          <w:sz w:val="24"/>
+          <w:szCs w:val="24"/>
+        </w:rPr>
+        <w:t>、</w:t>
+      </w:r>
+      <w:r>
+        <w:rPr>
+          <w:rFonts w:hint="eastAsia"/>
+          <w:b/>
+          <w:sz w:val="24"/>
+          <w:szCs w:val="24"/>
+        </w:rPr>
+        <w:t>直播</w:t>
+      </w:r>
+      <w:r>
+        <w:rPr>
+          <w:rFonts w:hint="eastAsia"/>
+          <w:b/>
+          <w:sz w:val="24"/>
+          <w:szCs w:val="24"/>
+        </w:rPr>
+        <w:t>系统</w:t>
+      </w:r>
+    </w:p>
+    <w:p>
+      <w:pPr>
         <w:tabs>
           <w:tab w:val="left" w:pos="1234"/>
         </w:tabs>
-        <w:ind w:firstLineChars="0"/>
         <w:rPr>
           <w:b/>
           <w:sz w:val="24"/>
           <w:szCs w:val="24"/>
         </w:rPr>
       </w:pPr>
+      <w:r>
+        <w:rPr>
+          <w:rFonts w:hint="eastAsia"/>
+          <w:b/>
+          <w:sz w:val="24"/>
+          <w:szCs w:val="24"/>
+        </w:rPr>
+        <w:t>1、</w:t>
+      </w:r>
       <w:r>
         <w:rPr>
           <w:rFonts w:hint="eastAsia"/>
@@ -5390,7 +5201,6 @@
         </w:rPr>
         <w:t xml:space="preserve"> </w:t>
       </w:r>
-      <w:proofErr w:type="spellStart"/>
       <w:r>
         <w:rPr>
           <w:rFonts w:hint="eastAsia"/>
@@ -5399,32 +5209,13 @@
         </w:rPr>
         <w:t>img</w:t>
       </w:r>
-      <w:proofErr w:type="spellEnd"/>
-      <w:r>
-        <w:rPr>
-          <w:rFonts w:hint="eastAsia"/>
-          <w:sz w:val="24"/>
-          <w:szCs w:val="24"/>
-        </w:rPr>
-        <w:t>，从自己本地选择图片，点击确定，</w:t>
-      </w:r>
-      <w:proofErr w:type="gramStart"/>
-      <w:r>
-        <w:rPr>
-          <w:rFonts w:hint="eastAsia"/>
-          <w:sz w:val="24"/>
-          <w:szCs w:val="24"/>
-        </w:rPr>
-        <w:t>缩略图</w:t>
-      </w:r>
-      <w:proofErr w:type="gramEnd"/>
-      <w:r>
-        <w:rPr>
-          <w:rFonts w:hint="eastAsia"/>
-          <w:sz w:val="24"/>
-          <w:szCs w:val="24"/>
-        </w:rPr>
-        <w:t>显示在用户面前，可以用鼠标</w:t>
+      <w:r>
+        <w:rPr>
+          <w:rFonts w:hint="eastAsia"/>
+          <w:sz w:val="24"/>
+          <w:szCs w:val="24"/>
+        </w:rPr>
+        <w:t>，从自己本地选择图片，点击确定，缩略图显示在用户面前，可以用鼠标</w:t>
       </w:r>
       <w:r>
         <w:rPr>
@@ -5440,25 +5231,7 @@
           <w:sz w:val="24"/>
           <w:szCs w:val="24"/>
         </w:rPr>
-        <w:t>拖动图片选择其显示在学生面前的</w:t>
-      </w:r>
-      <w:proofErr w:type="gramStart"/>
-      <w:r>
-        <w:rPr>
-          <w:rFonts w:hint="eastAsia"/>
-          <w:sz w:val="24"/>
-          <w:szCs w:val="24"/>
-        </w:rPr>
-        <w:t>缩略图</w:t>
-      </w:r>
-      <w:proofErr w:type="gramEnd"/>
-      <w:r>
-        <w:rPr>
-          <w:rFonts w:hint="eastAsia"/>
-          <w:sz w:val="24"/>
-          <w:szCs w:val="24"/>
-        </w:rPr>
-        <w:t>部分，通过滑动鼠标滚轮，调整</w:t>
+        <w:t>拖动图片选择其显示在学生面前的缩略图部分，通过滑动鼠标滚轮，调整</w:t>
       </w:r>
       <w:r>
         <w:rPr>
@@ -5501,42 +5274,15 @@
           <w:sz w:val="24"/>
           <w:szCs w:val="24"/>
         </w:rPr>
-        <w:t>点击back能回到设置</w:t>
-      </w:r>
-      <w:proofErr w:type="gramStart"/>
-      <w:r>
-        <w:rPr>
-          <w:rFonts w:hint="eastAsia"/>
-          <w:sz w:val="24"/>
-          <w:szCs w:val="24"/>
-        </w:rPr>
-        <w:t>缩略图</w:t>
-      </w:r>
-      <w:proofErr w:type="gramEnd"/>
-      <w:r>
-        <w:rPr>
-          <w:rFonts w:hint="eastAsia"/>
-          <w:sz w:val="24"/>
-          <w:szCs w:val="24"/>
-        </w:rPr>
-        <w:t>的步骤，</w:t>
-      </w:r>
-      <w:r>
-        <w:rPr>
-          <w:rFonts w:hint="eastAsia"/>
-          <w:sz w:val="24"/>
-          <w:szCs w:val="24"/>
-        </w:rPr>
-        <w:t>首先填写房间名（必须写），在下一个输入框填写直播间介绍（可</w:t>
-      </w:r>
-      <w:r>
-        <w:rPr>
-          <w:rFonts w:hint="eastAsia"/>
-          <w:sz w:val="24"/>
-          <w:szCs w:val="24"/>
-        </w:rPr>
-        <w:lastRenderedPageBreak/>
-        <w:t>不写，会设为默认值）。</w:t>
+        <w:t>点击back能回到设置缩略图的步骤，</w:t>
+      </w:r>
+      <w:r>
+        <w:rPr>
+          <w:rFonts w:hint="eastAsia"/>
+          <w:sz w:val="24"/>
+          <w:szCs w:val="24"/>
+        </w:rPr>
+        <w:t>首先填写房间名（必须写），在下一个输入框填写直播间介绍（可不写，会设为默认值）。</w:t>
       </w:r>
     </w:p>
     <w:p>
@@ -5602,7 +5348,16 @@
           <w:sz w:val="24"/>
           <w:szCs w:val="24"/>
         </w:rPr>
-        <w:t>next，等待生成一个房间id，生成id后，点击enter按钮，可以进入自己的直播间内页。</w:t>
+        <w:t>next，等待生成一个房间id，生成id后，点击enter按钮，可以进</w:t>
+      </w:r>
+      <w:r>
+        <w:rPr>
+          <w:rFonts w:hint="eastAsia"/>
+          <w:sz w:val="24"/>
+          <w:szCs w:val="24"/>
+        </w:rPr>
+        <w:lastRenderedPageBreak/>
+        <w:t>入自己的直播间内页。</w:t>
       </w:r>
     </w:p>
     <w:p>
@@ -5659,6 +5414,14 @@
         </w:rPr>
         <w:t>教师进入自己的直播间后，左侧为教学区域，右侧上半部分为视频区域，下半部分为聊天室区域</w:t>
       </w:r>
+      <w:r>
+        <w:rPr>
+          <w:rFonts w:hint="eastAsia"/>
+          <w:sz w:val="24"/>
+          <w:szCs w:val="24"/>
+        </w:rPr>
+        <w:t>。</w:t>
+      </w:r>
     </w:p>
     <w:p>
       <w:pPr>
@@ -5725,105 +5488,15 @@
           <w:sz w:val="24"/>
           <w:szCs w:val="24"/>
         </w:rPr>
-        <w:t>（3）点击PDF按钮，可以上传</w:t>
-      </w:r>
-      <w:proofErr w:type="spellStart"/>
-      <w:r>
-        <w:rPr>
-          <w:rFonts w:hint="eastAsia"/>
-          <w:sz w:val="24"/>
-          <w:szCs w:val="24"/>
-        </w:rPr>
-        <w:t>ppt</w:t>
-      </w:r>
-      <w:proofErr w:type="spellEnd"/>
-      <w:r>
-        <w:rPr>
-          <w:rFonts w:hint="eastAsia"/>
-          <w:sz w:val="24"/>
-          <w:szCs w:val="24"/>
-        </w:rPr>
-        <w:t>/</w:t>
-      </w:r>
-      <w:proofErr w:type="spellStart"/>
-      <w:r>
-        <w:rPr>
-          <w:rFonts w:hint="eastAsia"/>
-          <w:sz w:val="24"/>
-          <w:szCs w:val="24"/>
-        </w:rPr>
-        <w:t>pdyx</w:t>
-      </w:r>
-      <w:proofErr w:type="spellEnd"/>
-      <w:r>
-        <w:rPr>
-          <w:rFonts w:hint="eastAsia"/>
-          <w:sz w:val="24"/>
-          <w:szCs w:val="24"/>
-        </w:rPr>
-        <w:t>/key等文件，点击该组件内的上传区域，弹出文件选择，选择使用的文件（或者将文件拖动到该区域），确定后</w:t>
-      </w:r>
-      <w:proofErr w:type="spellStart"/>
-      <w:r>
-        <w:rPr>
-          <w:rFonts w:hint="eastAsia"/>
-          <w:sz w:val="24"/>
-          <w:szCs w:val="24"/>
-        </w:rPr>
-        <w:t>ppt</w:t>
-      </w:r>
-      <w:proofErr w:type="spellEnd"/>
-      <w:r>
-        <w:rPr>
-          <w:rFonts w:hint="eastAsia"/>
-          <w:sz w:val="24"/>
-          <w:szCs w:val="24"/>
-        </w:rPr>
-        <w:t>会上</w:t>
-      </w:r>
-      <w:proofErr w:type="gramStart"/>
-      <w:r>
-        <w:rPr>
-          <w:rFonts w:hint="eastAsia"/>
-          <w:sz w:val="24"/>
-          <w:szCs w:val="24"/>
-        </w:rPr>
-        <w:t>传显示</w:t>
-      </w:r>
-      <w:proofErr w:type="gramEnd"/>
-      <w:r>
-        <w:rPr>
-          <w:rFonts w:hint="eastAsia"/>
-          <w:sz w:val="24"/>
-          <w:szCs w:val="24"/>
-        </w:rPr>
-        <w:t>到窗口内</w:t>
-      </w:r>
-      <w:r>
-        <w:rPr>
-          <w:rFonts w:hint="eastAsia"/>
-          <w:sz w:val="24"/>
-          <w:szCs w:val="24"/>
-        </w:rPr>
-        <w:t>；若拖动对的是文件夹，会提示</w:t>
-      </w:r>
-      <w:proofErr w:type="gramStart"/>
-      <w:r>
-        <w:rPr>
-          <w:rFonts w:hint="eastAsia"/>
-          <w:sz w:val="24"/>
-          <w:szCs w:val="24"/>
-        </w:rPr>
-        <w:t>“</w:t>
-      </w:r>
-      <w:proofErr w:type="gramEnd"/>
-      <w:r>
-        <w:rPr>
-          <w:rFonts w:hint="eastAsia"/>
-          <w:sz w:val="24"/>
-          <w:szCs w:val="24"/>
-        </w:rPr>
-        <w:t>上传失败“。</w:t>
+        <w:t>（3）点击PDF按钮，可以上传ppt/pdyx/key等文件，点击该组件内的上传区域，弹出文件选择，选择使用的文件（或者将文件拖动到该区域），确定后ppt会上传显示到窗口内</w:t>
+      </w:r>
+      <w:r>
+        <w:rPr>
+          <w:rFonts w:hint="eastAsia"/>
+          <w:sz w:val="24"/>
+          <w:szCs w:val="24"/>
+        </w:rPr>
+        <w:t>；若拖动对的是文件夹，会提示“上传失败“。</w:t>
       </w:r>
     </w:p>
     <w:p>
@@ -5932,16 +5605,7 @@
           <w:sz w:val="24"/>
           <w:szCs w:val="24"/>
         </w:rPr>
-        <w:t>（2）在网页首页</w:t>
-      </w:r>
-      <w:proofErr w:type="spellStart"/>
-      <w:r>
-        <w:rPr>
-          <w:rFonts w:hint="eastAsia"/>
-          <w:sz w:val="24"/>
-          <w:szCs w:val="24"/>
-        </w:rPr>
-        <w:t>Live</w:t>
+        <w:t>（2）在网页首页Live</w:t>
       </w:r>
       <w:r>
         <w:rPr>
@@ -5956,34 +5620,7 @@
           <w:sz w:val="24"/>
           <w:szCs w:val="24"/>
         </w:rPr>
-        <w:t>oom</w:t>
-      </w:r>
-      <w:proofErr w:type="spellEnd"/>
-      <w:r>
-        <w:rPr>
-          <w:rFonts w:hint="eastAsia"/>
-          <w:sz w:val="24"/>
-          <w:szCs w:val="24"/>
-        </w:rPr>
-        <w:t>列表出现该直播间的</w:t>
-      </w:r>
-      <w:proofErr w:type="gramStart"/>
-      <w:r>
-        <w:rPr>
-          <w:rFonts w:hint="eastAsia"/>
-          <w:sz w:val="24"/>
-          <w:szCs w:val="24"/>
-        </w:rPr>
-        <w:t>缩略图</w:t>
-      </w:r>
-      <w:proofErr w:type="gramEnd"/>
-      <w:r>
-        <w:rPr>
-          <w:rFonts w:hint="eastAsia"/>
-          <w:sz w:val="24"/>
-          <w:szCs w:val="24"/>
-        </w:rPr>
-        <w:t>以及教师名房间名、房间id、房间介绍。</w:t>
+        <w:t>oom列表出现该直播间的缩略图以及教师名房间名、房间id、房间介绍。</w:t>
       </w:r>
     </w:p>
     <w:p>
@@ -6075,60 +5712,15 @@
           <w:sz w:val="24"/>
           <w:szCs w:val="24"/>
         </w:rPr>
-        <w:t>，该直播间信息在</w:t>
-      </w:r>
-      <w:proofErr w:type="spellStart"/>
-      <w:r>
-        <w:rPr>
-          <w:rFonts w:hint="eastAsia"/>
-          <w:sz w:val="24"/>
-          <w:szCs w:val="24"/>
-        </w:rPr>
-        <w:t>LiveRoom</w:t>
-      </w:r>
-      <w:proofErr w:type="spellEnd"/>
-      <w:r>
-        <w:rPr>
-          <w:rFonts w:hint="eastAsia"/>
-          <w:sz w:val="24"/>
-          <w:szCs w:val="24"/>
-        </w:rPr>
-        <w:t>列表消失，用户不能进入该直播间</w:t>
-      </w:r>
-      <w:r>
-        <w:rPr>
-          <w:rFonts w:hint="eastAsia"/>
-          <w:sz w:val="24"/>
-          <w:szCs w:val="24"/>
-        </w:rPr>
-        <w:t>，直播间内的学生被提示</w:t>
-      </w:r>
-      <w:proofErr w:type="gramStart"/>
-      <w:r>
-        <w:rPr>
-          <w:rFonts w:hint="eastAsia"/>
-          <w:sz w:val="24"/>
-          <w:szCs w:val="24"/>
-        </w:rPr>
-        <w:t>“</w:t>
-      </w:r>
-      <w:proofErr w:type="gramEnd"/>
-      <w:r>
-        <w:rPr>
-          <w:rFonts w:hint="eastAsia"/>
-          <w:sz w:val="24"/>
-          <w:szCs w:val="24"/>
-        </w:rPr>
-        <w:t>该直播间直播已结束，请您在录播查找相关内容“，点击确定按钮，直播间内的人被踢回</w:t>
-      </w:r>
-      <w:r>
-        <w:rPr>
-          <w:rFonts w:hint="eastAsia"/>
-          <w:sz w:val="24"/>
-          <w:szCs w:val="24"/>
-        </w:rPr>
-        <w:lastRenderedPageBreak/>
-        <w:t>到主页。</w:t>
+        <w:t>，该直播间信息在LiveRoom列表消失，用户不能进入该直播间</w:t>
+      </w:r>
+      <w:r>
+        <w:rPr>
+          <w:rFonts w:hint="eastAsia"/>
+          <w:sz w:val="24"/>
+          <w:szCs w:val="24"/>
+        </w:rPr>
+        <w:t>，直播间内的学生被提示“该直播间直播已结束，请您在录播查找相关内容“，点击确定按钮，直播间内的人被踢回到主页。</w:t>
       </w:r>
     </w:p>
     <w:p>
@@ -6168,19 +5760,9 @@
           <w:sz w:val="24"/>
           <w:szCs w:val="24"/>
         </w:rPr>
-        <w:t>5、教师上传</w:t>
-      </w:r>
-      <w:proofErr w:type="spellStart"/>
-      <w:r>
-        <w:rPr>
-          <w:rFonts w:hint="eastAsia"/>
-          <w:b/>
-          <w:sz w:val="24"/>
-          <w:szCs w:val="24"/>
-        </w:rPr>
-        <w:t>ppt</w:t>
-      </w:r>
-      <w:proofErr w:type="spellEnd"/>
+        <w:lastRenderedPageBreak/>
+        <w:t>5、教师上传ppt</w:t>
+      </w:r>
     </w:p>
     <w:p>
       <w:pPr>
@@ -6217,97 +5799,7 @@
           <w:sz w:val="24"/>
           <w:szCs w:val="24"/>
         </w:rPr>
-        <w:t>（2）点击上传区域，可以上传</w:t>
-      </w:r>
-      <w:proofErr w:type="spellStart"/>
-      <w:r>
-        <w:rPr>
-          <w:rFonts w:hint="eastAsia"/>
-          <w:sz w:val="24"/>
-          <w:szCs w:val="24"/>
-        </w:rPr>
-        <w:t>ppt</w:t>
-      </w:r>
-      <w:proofErr w:type="spellEnd"/>
-      <w:r>
-        <w:rPr>
-          <w:rFonts w:hint="eastAsia"/>
-          <w:sz w:val="24"/>
-          <w:szCs w:val="24"/>
-        </w:rPr>
-        <w:t>/</w:t>
-      </w:r>
-      <w:proofErr w:type="spellStart"/>
-      <w:r>
-        <w:rPr>
-          <w:rFonts w:hint="eastAsia"/>
-          <w:sz w:val="24"/>
-          <w:szCs w:val="24"/>
-        </w:rPr>
-        <w:t>pdyx</w:t>
-      </w:r>
-      <w:proofErr w:type="spellEnd"/>
-      <w:r>
-        <w:rPr>
-          <w:rFonts w:hint="eastAsia"/>
-          <w:sz w:val="24"/>
-          <w:szCs w:val="24"/>
-        </w:rPr>
-        <w:t>/key等文件，点击该组件内的上传区域，弹出文件选择，选择使用的文件（或者将文件拖动到该区域），确定后</w:t>
-      </w:r>
-      <w:proofErr w:type="spellStart"/>
-      <w:r>
-        <w:rPr>
-          <w:rFonts w:hint="eastAsia"/>
-          <w:sz w:val="24"/>
-          <w:szCs w:val="24"/>
-        </w:rPr>
-        <w:t>ppt</w:t>
-      </w:r>
-      <w:proofErr w:type="spellEnd"/>
-      <w:r>
-        <w:rPr>
-          <w:rFonts w:hint="eastAsia"/>
-          <w:sz w:val="24"/>
-          <w:szCs w:val="24"/>
-        </w:rPr>
-        <w:t>会上</w:t>
-      </w:r>
-      <w:proofErr w:type="gramStart"/>
-      <w:r>
-        <w:rPr>
-          <w:rFonts w:hint="eastAsia"/>
-          <w:sz w:val="24"/>
-          <w:szCs w:val="24"/>
-        </w:rPr>
-        <w:t>传显示</w:t>
-      </w:r>
-      <w:proofErr w:type="gramEnd"/>
-      <w:r>
-        <w:rPr>
-          <w:rFonts w:hint="eastAsia"/>
-          <w:sz w:val="24"/>
-          <w:szCs w:val="24"/>
-        </w:rPr>
-        <w:t>到窗口内；若拖动对的是文件夹，会提示</w:t>
-      </w:r>
-      <w:proofErr w:type="gramStart"/>
-      <w:r>
-        <w:rPr>
-          <w:rFonts w:hint="eastAsia"/>
-          <w:sz w:val="24"/>
-          <w:szCs w:val="24"/>
-        </w:rPr>
-        <w:t>“</w:t>
-      </w:r>
-      <w:proofErr w:type="gramEnd"/>
-      <w:r>
-        <w:rPr>
-          <w:rFonts w:hint="eastAsia"/>
-          <w:sz w:val="24"/>
-          <w:szCs w:val="24"/>
-        </w:rPr>
-        <w:t>上传失败“。</w:t>
+        <w:t>（2）点击上传区域，可以上传ppt/pdyx/key等文件，点击该组件内的上传区域，弹出文件选择，选择使用的文件（或者将文件拖动到该区域），确定后ppt会上传显示到窗口内；若拖动对的是文件夹，会提示“上传失败“。</w:t>
       </w:r>
     </w:p>
     <w:p>
@@ -6390,43 +5882,7 @@
           <w:sz w:val="24"/>
           <w:szCs w:val="24"/>
         </w:rPr>
-        <w:t>（2）左键点击Eyedropper按钮，再点击右侧内容，可以获取元素颜色信息；点击左侧</w:t>
-      </w:r>
-      <w:proofErr w:type="spellStart"/>
-      <w:r>
-        <w:rPr>
-          <w:rFonts w:hint="eastAsia"/>
-          <w:sz w:val="24"/>
-          <w:szCs w:val="24"/>
-        </w:rPr>
-        <w:t>srike</w:t>
-      </w:r>
-      <w:proofErr w:type="spellEnd"/>
-      <w:r>
-        <w:rPr>
-          <w:rFonts w:hint="eastAsia"/>
-          <w:sz w:val="24"/>
-          <w:szCs w:val="24"/>
-        </w:rPr>
-        <w:t>按钮，可在弹出的颜色选择窗口，左击选择颜色，用于设置线条颜色；点击左侧fill按钮，可在弹出的颜色选择窗口，左击选择颜色，用于设置填充颜色；点击左侧</w:t>
-      </w:r>
-      <w:proofErr w:type="spellStart"/>
-      <w:r>
-        <w:rPr>
-          <w:rFonts w:hint="eastAsia"/>
-          <w:sz w:val="24"/>
-          <w:szCs w:val="24"/>
-        </w:rPr>
-        <w:t>bg</w:t>
-      </w:r>
-      <w:proofErr w:type="spellEnd"/>
-      <w:r>
-        <w:rPr>
-          <w:rFonts w:hint="eastAsia"/>
-          <w:sz w:val="24"/>
-          <w:szCs w:val="24"/>
-        </w:rPr>
-        <w:t>按钮，可在弹出的颜色选择窗口，左击选择颜色，用于设置画板背景颜色；在所有的颜色选择框内，滑动</w:t>
+        <w:t>（2）左键点击Eyedropper按钮，再点击右侧内容，可以获取元素颜色信息；点击左侧srike按钮，可在弹出的颜色选择窗口，左击选择颜色，用于设置线条颜色；点击左侧fill按钮，可在弹出的颜色选择窗口，左击选择颜色，用于设置填充颜色；点击左侧bg按钮，可在弹出的颜色选择窗口，左击选择颜色，用于设置画板背景颜色；在所有的颜色选择框内，滑动</w:t>
       </w:r>
       <w:r>
         <w:rPr>
@@ -6487,7 +5943,23 @@
           <w:sz w:val="24"/>
           <w:szCs w:val="24"/>
         </w:rPr>
-        <w:t>（5）绘画内容，学生端同步显示。</w:t>
+        <w:t>（</w:t>
+      </w:r>
+      <w:r>
+        <w:rPr>
+          <w:rFonts w:hint="eastAsia"/>
+          <w:sz w:val="24"/>
+          <w:szCs w:val="24"/>
+        </w:rPr>
+        <w:t>4</w:t>
+      </w:r>
+      <w:r>
+        <w:rPr>
+          <w:rFonts w:hint="eastAsia"/>
+          <w:sz w:val="24"/>
+          <w:szCs w:val="24"/>
+        </w:rPr>
+        <w:t>）绘画内容，学生端同步显示。</w:t>
       </w:r>
     </w:p>
     <w:p>
@@ -6508,28 +5980,7 @@
           <w:sz w:val="24"/>
           <w:szCs w:val="24"/>
         </w:rPr>
-        <w:lastRenderedPageBreak/>
-        <w:t>7、教师控制</w:t>
-      </w:r>
-      <w:proofErr w:type="spellStart"/>
-      <w:r>
-        <w:rPr>
-          <w:rFonts w:hint="eastAsia"/>
-          <w:b/>
-          <w:sz w:val="24"/>
-          <w:szCs w:val="24"/>
-        </w:rPr>
-        <w:t>ppt</w:t>
-      </w:r>
-      <w:proofErr w:type="spellEnd"/>
-      <w:r>
-        <w:rPr>
-          <w:rFonts w:hint="eastAsia"/>
-          <w:b/>
-          <w:sz w:val="24"/>
-          <w:szCs w:val="24"/>
-        </w:rPr>
-        <w:t>播放</w:t>
+        <w:t>7、教师控制ppt播放</w:t>
       </w:r>
     </w:p>
     <w:p>
@@ -6548,42 +5999,15 @@
           <w:sz w:val="24"/>
           <w:szCs w:val="24"/>
         </w:rPr>
-        <w:t>（1）点击PDF按钮，左侧教学区域跳转到</w:t>
-      </w:r>
-      <w:proofErr w:type="spellStart"/>
-      <w:r>
-        <w:rPr>
-          <w:rFonts w:hint="eastAsia"/>
-          <w:sz w:val="24"/>
-          <w:szCs w:val="24"/>
-        </w:rPr>
-        <w:t>ppt</w:t>
-      </w:r>
-      <w:proofErr w:type="spellEnd"/>
-      <w:r>
-        <w:rPr>
-          <w:rFonts w:hint="eastAsia"/>
-          <w:sz w:val="24"/>
-          <w:szCs w:val="24"/>
-        </w:rPr>
-        <w:t>播放页上，可以看到上传的</w:t>
-      </w:r>
-      <w:proofErr w:type="spellStart"/>
-      <w:r>
-        <w:rPr>
-          <w:rFonts w:hint="eastAsia"/>
-          <w:sz w:val="24"/>
-          <w:szCs w:val="24"/>
-        </w:rPr>
-        <w:t>ppt</w:t>
-      </w:r>
-      <w:proofErr w:type="spellEnd"/>
-      <w:r>
-        <w:rPr>
-          <w:rFonts w:hint="eastAsia"/>
-          <w:sz w:val="24"/>
-          <w:szCs w:val="24"/>
-        </w:rPr>
+        <w:t>（1）点击PDF按钮，左侧教学区域跳转到ppt播放页上，可以看到上传的ppt</w:t>
+      </w:r>
+      <w:r>
+        <w:rPr>
+          <w:rFonts w:hint="eastAsia"/>
+          <w:sz w:val="24"/>
+          <w:szCs w:val="24"/>
+        </w:rPr>
+        <w:lastRenderedPageBreak/>
         <w:t>首页。</w:t>
       </w:r>
     </w:p>
@@ -6611,43 +6035,7 @@
           <w:sz w:val="24"/>
           <w:szCs w:val="24"/>
         </w:rPr>
-        <w:t>点击</w:t>
-      </w:r>
-      <w:proofErr w:type="spellStart"/>
-      <w:r>
-        <w:rPr>
-          <w:rFonts w:hint="eastAsia"/>
-          <w:sz w:val="24"/>
-          <w:szCs w:val="24"/>
-        </w:rPr>
-        <w:t>ppt</w:t>
-      </w:r>
-      <w:proofErr w:type="spellEnd"/>
-      <w:r>
-        <w:rPr>
-          <w:rFonts w:hint="eastAsia"/>
-          <w:sz w:val="24"/>
-          <w:szCs w:val="24"/>
-        </w:rPr>
-        <w:t>下面的</w:t>
-      </w:r>
-      <w:proofErr w:type="spellStart"/>
-      <w:r>
-        <w:rPr>
-          <w:rFonts w:hint="eastAsia"/>
-          <w:sz w:val="24"/>
-          <w:szCs w:val="24"/>
-        </w:rPr>
-        <w:t>nextpage</w:t>
-      </w:r>
-      <w:proofErr w:type="spellEnd"/>
-      <w:r>
-        <w:rPr>
-          <w:rFonts w:hint="eastAsia"/>
-          <w:sz w:val="24"/>
-          <w:szCs w:val="24"/>
-        </w:rPr>
-        <w:t>按钮，跳转到下一页内容，若此为最后一页，会显示已到最后一页无法继续翻页。</w:t>
+        <w:t>点击ppt下面的nextpage按钮，跳转到下一页内容，若此为最后一页，会显示已到最后一页无法继续翻页。</w:t>
       </w:r>
     </w:p>
     <w:p>
@@ -6700,7 +6088,7 @@
           <w:sz w:val="24"/>
           <w:szCs w:val="24"/>
         </w:rPr>
-        <w:t>（4）在滚动框内，点击上的小箭头，向后翻页，点击下的小箭头，向前翻页，在框内输入数字，直接跳转到该页。</w:t>
+        <w:t>（4）在滚动框内，点击上的小箭头，向后翻页，点击下的小箭头，向前翻页，。</w:t>
       </w:r>
     </w:p>
     <w:p>
@@ -6719,25 +6107,7 @@
           <w:sz w:val="24"/>
           <w:szCs w:val="24"/>
         </w:rPr>
-        <w:t>（5）</w:t>
-      </w:r>
-      <w:proofErr w:type="spellStart"/>
-      <w:r>
-        <w:rPr>
-          <w:rFonts w:hint="eastAsia"/>
-          <w:sz w:val="24"/>
-          <w:szCs w:val="24"/>
-        </w:rPr>
-        <w:t>ppt</w:t>
-      </w:r>
-      <w:proofErr w:type="spellEnd"/>
-      <w:r>
-        <w:rPr>
-          <w:rFonts w:hint="eastAsia"/>
-          <w:sz w:val="24"/>
-          <w:szCs w:val="24"/>
-        </w:rPr>
-        <w:t>内容，学生端同步显示。</w:t>
+        <w:t>（5）ppt内容，学生端同步显示。</w:t>
       </w:r>
     </w:p>
     <w:p>
@@ -6785,7 +6155,31 @@
           <w:sz w:val="24"/>
           <w:szCs w:val="24"/>
         </w:rPr>
-        <w:t>视频区域的button，开启摄像头和麦克风，教师可以进行视频直播。</w:t>
+        <w:t>打开摄像头按钮</w:t>
+      </w:r>
+      <w:r>
+        <w:rPr>
+          <w:rFonts w:hint="eastAsia"/>
+          <w:sz w:val="24"/>
+          <w:szCs w:val="24"/>
+        </w:rPr>
+        <w:t>，开启摄像头和麦克风，教师可以进行视频直播</w:t>
+      </w:r>
+      <w:r>
+        <w:rPr>
+          <w:rFonts w:hint="eastAsia"/>
+          <w:sz w:val="24"/>
+          <w:szCs w:val="24"/>
+        </w:rPr>
+        <w:t>，学生端同步</w:t>
+      </w:r>
+      <w:r>
+        <w:rPr>
+          <w:rFonts w:hint="eastAsia"/>
+          <w:sz w:val="24"/>
+          <w:szCs w:val="24"/>
+        </w:rPr>
+        <w:t>。</w:t>
       </w:r>
     </w:p>
     <w:p>
@@ -6849,27 +6243,25 @@
           <w:tab w:val="left" w:pos="1234"/>
         </w:tabs>
         <w:rPr>
-          <w:b/>
-          <w:sz w:val="24"/>
-          <w:szCs w:val="24"/>
-        </w:rPr>
-      </w:pPr>
-      <w:r>
-        <w:rPr>
-          <w:rFonts w:hint="eastAsia"/>
-          <w:b/>
-          <w:sz w:val="24"/>
-          <w:szCs w:val="24"/>
-        </w:rPr>
-        <w:t>10、教师关闭视频</w:t>
-      </w:r>
-      <w:r>
-        <w:rPr>
-          <w:b/>
-          <w:sz w:val="24"/>
-          <w:szCs w:val="24"/>
-        </w:rPr>
-        <w:t>/教学区域</w:t>
+          <w:sz w:val="24"/>
+          <w:szCs w:val="24"/>
+        </w:rPr>
+      </w:pPr>
+      <w:r>
+        <w:rPr>
+          <w:rFonts w:hint="eastAsia"/>
+          <w:sz w:val="24"/>
+          <w:szCs w:val="24"/>
+        </w:rPr>
+        <w:t>（2）点击左侧滚动框可以选择使用的编程语言</w:t>
+      </w:r>
+      <w:r>
+        <w:rPr>
+          <w:rFonts w:hint="eastAsia"/>
+          <w:sz w:val="24"/>
+          <w:szCs w:val="24"/>
+        </w:rPr>
+        <w:t>。</w:t>
       </w:r>
     </w:p>
     <w:p>
@@ -6878,24 +6270,27 @@
           <w:tab w:val="left" w:pos="1234"/>
         </w:tabs>
         <w:rPr>
-          <w:sz w:val="24"/>
-          <w:szCs w:val="24"/>
-        </w:rPr>
-      </w:pPr>
-      <w:r>
-        <w:rPr>
-          <w:rFonts w:hint="eastAsia"/>
-          <w:sz w:val="24"/>
-          <w:szCs w:val="24"/>
-        </w:rPr>
-        <w:t>（1）</w:t>
-      </w:r>
-      <w:r>
-        <w:rPr>
-          <w:sz w:val="24"/>
-          <w:szCs w:val="24"/>
-        </w:rPr>
-        <w:t>教师单击视频区域的折叠按钮，视频区域关闭</w:t>
+          <w:b/>
+          <w:sz w:val="24"/>
+          <w:szCs w:val="24"/>
+        </w:rPr>
+      </w:pPr>
+      <w:r>
+        <w:rPr>
+          <w:rFonts w:hint="eastAsia"/>
+          <w:b/>
+          <w:sz w:val="24"/>
+          <w:szCs w:val="24"/>
+        </w:rPr>
+        <w:t>10、教师关闭视频</w:t>
+      </w:r>
+      <w:r>
+        <w:rPr>
+          <w:b/>
+          <w:sz w:val="24"/>
+          <w:szCs w:val="24"/>
+        </w:rPr>
+        <w:t>/教学区域</w:t>
       </w:r>
     </w:p>
     <w:p>
@@ -6914,14 +6309,37 @@
           <w:sz w:val="24"/>
           <w:szCs w:val="24"/>
         </w:rPr>
-        <w:t>（2）</w:t>
-      </w:r>
-      <w:r>
-        <w:rPr>
-          <w:sz w:val="24"/>
-          <w:szCs w:val="24"/>
-        </w:rPr>
-        <w:t>教师单击视频区域的展开按钮，视频区域关闭</w:t>
+        <w:t>（1）</w:t>
+      </w:r>
+      <w:r>
+        <w:rPr>
+          <w:sz w:val="24"/>
+          <w:szCs w:val="24"/>
+        </w:rPr>
+        <w:t>教师单击</w:t>
+      </w:r>
+      <w:r>
+        <w:rPr>
+          <w:rFonts w:hint="eastAsia"/>
+          <w:sz w:val="24"/>
+          <w:szCs w:val="24"/>
+        </w:rPr>
+        <w:t>视频区域按钮</w:t>
+      </w:r>
+      <w:r>
+        <w:rPr>
+          <w:sz w:val="24"/>
+          <w:szCs w:val="24"/>
+        </w:rPr>
+        <w:t>，视频区域关闭</w:t>
+      </w:r>
+      <w:r>
+        <w:rPr>
+          <w:rFonts w:hint="eastAsia"/>
+          <w:sz w:val="24"/>
+          <w:szCs w:val="24"/>
+        </w:rPr>
+        <w:t>。</w:t>
       </w:r>
     </w:p>
     <w:p>
@@ -6940,14 +6358,37 @@
           <w:sz w:val="24"/>
           <w:szCs w:val="24"/>
         </w:rPr>
-        <w:t>（3）</w:t>
-      </w:r>
-      <w:r>
-        <w:rPr>
-          <w:sz w:val="24"/>
-          <w:szCs w:val="24"/>
-        </w:rPr>
-        <w:t>教师单击教学区域的折叠按钮，教学区域关闭</w:t>
+        <w:t>（2）</w:t>
+      </w:r>
+      <w:r>
+        <w:rPr>
+          <w:sz w:val="24"/>
+          <w:szCs w:val="24"/>
+        </w:rPr>
+        <w:t>教师</w:t>
+      </w:r>
+      <w:r>
+        <w:rPr>
+          <w:rFonts w:hint="eastAsia"/>
+          <w:sz w:val="24"/>
+          <w:szCs w:val="24"/>
+        </w:rPr>
+        <w:t>再次</w:t>
+      </w:r>
+      <w:r>
+        <w:rPr>
+          <w:sz w:val="24"/>
+          <w:szCs w:val="24"/>
+        </w:rPr>
+        <w:t>单击视频区域按钮，视频区域</w:t>
+      </w:r>
+      <w:r>
+        <w:rPr>
+          <w:rFonts w:hint="eastAsia"/>
+          <w:sz w:val="24"/>
+          <w:szCs w:val="24"/>
+        </w:rPr>
+        <w:t>打开。</w:t>
       </w:r>
     </w:p>
     <w:p>
@@ -6966,14 +6407,29 @@
           <w:sz w:val="24"/>
           <w:szCs w:val="24"/>
         </w:rPr>
-        <w:t>（4）</w:t>
-      </w:r>
-      <w:r>
-        <w:rPr>
-          <w:sz w:val="24"/>
-          <w:szCs w:val="24"/>
-        </w:rPr>
-        <w:t>教师单击教学区域的展开按钮，教学区域关闭</w:t>
+        <w:t>（3）</w:t>
+      </w:r>
+      <w:r>
+        <w:rPr>
+          <w:sz w:val="24"/>
+          <w:szCs w:val="24"/>
+        </w:rPr>
+        <w:t>教师单击教学区域</w:t>
+      </w:r>
+      <w:r>
+        <w:rPr>
+          <w:sz w:val="24"/>
+          <w:szCs w:val="24"/>
+        </w:rPr>
+        <w:t>按钮，教学区域关闭</w:t>
+      </w:r>
+      <w:r>
+        <w:rPr>
+          <w:rFonts w:hint="eastAsia"/>
+          <w:sz w:val="24"/>
+          <w:szCs w:val="24"/>
+        </w:rPr>
+        <w:t>。</w:t>
       </w:r>
     </w:p>
     <w:p>
@@ -6992,30 +6448,45 @@
           <w:sz w:val="24"/>
           <w:szCs w:val="24"/>
         </w:rPr>
-        <w:t>（5）</w:t>
-      </w:r>
-      <w:r>
-        <w:rPr>
-          <w:sz w:val="24"/>
-          <w:szCs w:val="24"/>
-        </w:rPr>
-        <w:t>若折叠视频区域</w:t>
-      </w:r>
-      <w:proofErr w:type="gramStart"/>
-      <w:r>
-        <w:rPr>
-          <w:sz w:val="24"/>
-          <w:szCs w:val="24"/>
-        </w:rPr>
-        <w:t>时教学</w:t>
-      </w:r>
-      <w:proofErr w:type="gramEnd"/>
-      <w:r>
-        <w:rPr>
-          <w:sz w:val="24"/>
-          <w:szCs w:val="24"/>
-        </w:rPr>
-        <w:t>区域已折叠，提示无法同时折叠视频/教学区域</w:t>
+        <w:t>（4）</w:t>
+      </w:r>
+      <w:r>
+        <w:rPr>
+          <w:sz w:val="24"/>
+          <w:szCs w:val="24"/>
+        </w:rPr>
+        <w:t>教师</w:t>
+      </w:r>
+      <w:r>
+        <w:rPr>
+          <w:rFonts w:hint="eastAsia"/>
+          <w:sz w:val="24"/>
+          <w:szCs w:val="24"/>
+        </w:rPr>
+        <w:t>再次</w:t>
+      </w:r>
+      <w:r>
+        <w:rPr>
+          <w:sz w:val="24"/>
+          <w:szCs w:val="24"/>
+        </w:rPr>
+        <w:t>单击教学区域按钮，教学区域</w:t>
+      </w:r>
+      <w:r>
+        <w:rPr>
+          <w:rFonts w:hint="eastAsia"/>
+          <w:sz w:val="24"/>
+          <w:szCs w:val="24"/>
+        </w:rPr>
+        <w:t>打开</w:t>
+      </w:r>
+      <w:r>
+        <w:rPr>
+          <w:rFonts w:hint="eastAsia"/>
+          <w:sz w:val="24"/>
+          <w:szCs w:val="24"/>
+        </w:rPr>
+        <w:t>。</w:t>
       </w:r>
     </w:p>
     <w:p>
@@ -7034,15 +6505,67 @@
           <w:sz w:val="24"/>
           <w:szCs w:val="24"/>
         </w:rPr>
-        <w:lastRenderedPageBreak/>
-        <w:t>（6）</w:t>
-      </w:r>
-      <w:r>
-        <w:rPr>
-          <w:sz w:val="24"/>
-          <w:szCs w:val="24"/>
-        </w:rPr>
-        <w:t>若折叠教学区域时视频区域已折叠，提示无法同时折叠视频/教学区域</w:t>
+        <w:t>（5）</w:t>
+      </w:r>
+      <w:r>
+        <w:rPr>
+          <w:sz w:val="24"/>
+          <w:szCs w:val="24"/>
+        </w:rPr>
+        <w:t>若</w:t>
+      </w:r>
+      <w:r>
+        <w:rPr>
+          <w:rFonts w:hint="eastAsia"/>
+          <w:sz w:val="24"/>
+          <w:szCs w:val="24"/>
+        </w:rPr>
+        <w:t>关闭</w:t>
+      </w:r>
+      <w:r>
+        <w:rPr>
+          <w:sz w:val="24"/>
+          <w:szCs w:val="24"/>
+        </w:rPr>
+        <w:t>视频区域时教学区域已</w:t>
+      </w:r>
+      <w:r>
+        <w:rPr>
+          <w:rFonts w:hint="eastAsia"/>
+          <w:sz w:val="24"/>
+          <w:szCs w:val="24"/>
+        </w:rPr>
+        <w:t>关闭</w:t>
+      </w:r>
+      <w:r>
+        <w:rPr>
+          <w:sz w:val="24"/>
+          <w:szCs w:val="24"/>
+        </w:rPr>
+        <w:t>，提示无法同时</w:t>
+      </w:r>
+      <w:r>
+        <w:rPr>
+          <w:rFonts w:hint="eastAsia"/>
+          <w:sz w:val="24"/>
+          <w:szCs w:val="24"/>
+        </w:rPr>
+        <w:t>关闭</w:t>
+      </w:r>
+      <w:r>
+        <w:rPr>
+          <w:sz w:val="24"/>
+          <w:szCs w:val="24"/>
+        </w:rPr>
+        <w:t>视频/教学区域</w:t>
+      </w:r>
+      <w:r>
+        <w:rPr>
+          <w:rFonts w:hint="eastAsia"/>
+          <w:sz w:val="24"/>
+          <w:szCs w:val="24"/>
+        </w:rPr>
+        <w:t>。</w:t>
       </w:r>
     </w:p>
     <w:p>
@@ -7051,28 +6574,77 @@
           <w:tab w:val="left" w:pos="1234"/>
         </w:tabs>
         <w:rPr>
-          <w:b/>
-          <w:sz w:val="24"/>
-          <w:szCs w:val="24"/>
-        </w:rPr>
-      </w:pPr>
-      <w:r>
-        <w:rPr>
-          <w:rFonts w:hint="eastAsia"/>
-          <w:b/>
-          <w:sz w:val="24"/>
-          <w:szCs w:val="24"/>
-        </w:rPr>
-        <w:t>11、</w:t>
-      </w:r>
-      <w:r>
-        <w:rPr>
-          <w:rFonts w:hint="eastAsia"/>
-          <w:b/>
-          <w:sz w:val="24"/>
-          <w:szCs w:val="24"/>
-        </w:rPr>
-        <w:t>学生进入直播间</w:t>
+          <w:sz w:val="24"/>
+          <w:szCs w:val="24"/>
+        </w:rPr>
+      </w:pPr>
+      <w:r>
+        <w:rPr>
+          <w:rFonts w:hint="eastAsia"/>
+          <w:sz w:val="24"/>
+          <w:szCs w:val="24"/>
+        </w:rPr>
+        <w:t>（6）</w:t>
+      </w:r>
+      <w:r>
+        <w:rPr>
+          <w:sz w:val="24"/>
+          <w:szCs w:val="24"/>
+        </w:rPr>
+        <w:t>若</w:t>
+      </w:r>
+      <w:r>
+        <w:rPr>
+          <w:rFonts w:hint="eastAsia"/>
+          <w:sz w:val="24"/>
+          <w:szCs w:val="24"/>
+        </w:rPr>
+        <w:t>关闭</w:t>
+      </w:r>
+      <w:r>
+        <w:rPr>
+          <w:sz w:val="24"/>
+          <w:szCs w:val="24"/>
+        </w:rPr>
+        <w:t>教学区域时视频区域已</w:t>
+      </w:r>
+      <w:r>
+        <w:rPr>
+          <w:rFonts w:hint="eastAsia"/>
+          <w:sz w:val="24"/>
+          <w:szCs w:val="24"/>
+        </w:rPr>
+        <w:t>关闭</w:t>
+      </w:r>
+      <w:r>
+        <w:rPr>
+          <w:sz w:val="24"/>
+          <w:szCs w:val="24"/>
+        </w:rPr>
+        <w:t>，提示无法同时</w:t>
+      </w:r>
+      <w:r>
+        <w:rPr>
+          <w:rFonts w:hint="eastAsia"/>
+          <w:sz w:val="24"/>
+          <w:szCs w:val="24"/>
+        </w:rPr>
+        <w:t>关闭</w:t>
+      </w:r>
+      <w:r>
+        <w:rPr>
+          <w:sz w:val="24"/>
+          <w:szCs w:val="24"/>
+        </w:rPr>
+        <w:t>视频/教学区域</w:t>
+      </w:r>
+      <w:r>
+        <w:rPr>
+          <w:rFonts w:hint="eastAsia"/>
+          <w:sz w:val="24"/>
+          <w:szCs w:val="24"/>
+        </w:rPr>
+        <w:t>。</w:t>
       </w:r>
     </w:p>
     <w:p>
@@ -7081,17 +6653,28 @@
           <w:tab w:val="left" w:pos="1234"/>
         </w:tabs>
         <w:rPr>
-          <w:sz w:val="24"/>
-          <w:szCs w:val="24"/>
-        </w:rPr>
-      </w:pPr>
-      <w:r>
-        <w:rPr>
-          <w:rFonts w:hint="eastAsia"/>
-          <w:sz w:val="24"/>
-          <w:szCs w:val="24"/>
-        </w:rPr>
-        <w:t>（1）教师创建房间，并且开始直播后，网站首页会显示房间截图以及教师名房间名、房间id、房间介绍。</w:t>
+          <w:b/>
+          <w:sz w:val="24"/>
+          <w:szCs w:val="24"/>
+        </w:rPr>
+      </w:pPr>
+      <w:r>
+        <w:rPr>
+          <w:rFonts w:hint="eastAsia"/>
+          <w:b/>
+          <w:sz w:val="24"/>
+          <w:szCs w:val="24"/>
+        </w:rPr>
+        <w:t>11、</w:t>
+      </w:r>
+      <w:r>
+        <w:rPr>
+          <w:rFonts w:hint="eastAsia"/>
+          <w:b/>
+          <w:sz w:val="24"/>
+          <w:szCs w:val="24"/>
+        </w:rPr>
+        <w:t>学生进入直播间</w:t>
       </w:r>
     </w:p>
     <w:p>
@@ -7110,15 +6693,8 @@
           <w:sz w:val="24"/>
           <w:szCs w:val="24"/>
         </w:rPr>
-        <w:t>（2）</w:t>
-      </w:r>
-      <w:r>
-        <w:rPr>
-          <w:rFonts w:hint="eastAsia"/>
-          <w:sz w:val="24"/>
-          <w:szCs w:val="24"/>
-        </w:rPr>
-        <w:t>学生用户点击截图，进入直播间内页，该直播间直播观看人数加1.</w:t>
+        <w:lastRenderedPageBreak/>
+        <w:t>（1）教师创建房间，并且开始直播后，网站首页会显示房间截图以及教师名房间名、房间id、房间介绍。</w:t>
       </w:r>
     </w:p>
     <w:p>
@@ -7137,7 +6713,23 @@
           <w:sz w:val="24"/>
           <w:szCs w:val="24"/>
         </w:rPr>
-        <w:t>（3）可以在直播间内的聊天室进行对话。</w:t>
+        <w:t>（2）</w:t>
+      </w:r>
+      <w:r>
+        <w:rPr>
+          <w:rFonts w:hint="eastAsia"/>
+          <w:sz w:val="24"/>
+          <w:szCs w:val="24"/>
+        </w:rPr>
+        <w:t>学生用户点击截图，进入直播间内页，该直播间直播观看人数加</w:t>
+      </w:r>
+      <w:r>
+        <w:rPr>
+          <w:rFonts w:hint="eastAsia"/>
+          <w:sz w:val="24"/>
+          <w:szCs w:val="24"/>
+        </w:rPr>
+        <w:t>1。</w:t>
       </w:r>
     </w:p>
     <w:p>
@@ -7146,27 +6738,17 @@
           <w:tab w:val="left" w:pos="1234"/>
         </w:tabs>
         <w:rPr>
-          <w:b/>
-          <w:sz w:val="24"/>
-          <w:szCs w:val="24"/>
-        </w:rPr>
-      </w:pPr>
-      <w:r>
-        <w:rPr>
-          <w:rFonts w:hint="eastAsia"/>
-          <w:b/>
-          <w:sz w:val="24"/>
-          <w:szCs w:val="24"/>
-        </w:rPr>
-        <w:t>12</w:t>
-      </w:r>
-      <w:r>
-        <w:rPr>
-          <w:b/>
-          <w:sz w:val="24"/>
-          <w:szCs w:val="24"/>
-        </w:rPr>
-        <w:t>游客进入直播房间</w:t>
+          <w:sz w:val="24"/>
+          <w:szCs w:val="24"/>
+        </w:rPr>
+      </w:pPr>
+      <w:r>
+        <w:rPr>
+          <w:rFonts w:hint="eastAsia"/>
+          <w:sz w:val="24"/>
+          <w:szCs w:val="24"/>
+        </w:rPr>
+        <w:t>（3）可以在直播间内的聊天室进行对话。</w:t>
       </w:r>
     </w:p>
     <w:p>
@@ -7175,24 +6757,27 @@
           <w:tab w:val="left" w:pos="1234"/>
         </w:tabs>
         <w:rPr>
-          <w:sz w:val="24"/>
-          <w:szCs w:val="24"/>
-        </w:rPr>
-      </w:pPr>
-      <w:r>
-        <w:rPr>
-          <w:rFonts w:hint="eastAsia"/>
-          <w:sz w:val="24"/>
-          <w:szCs w:val="24"/>
-        </w:rPr>
-        <w:t>（1）</w:t>
-      </w:r>
-      <w:r>
-        <w:rPr>
-          <w:sz w:val="24"/>
-          <w:szCs w:val="24"/>
-        </w:rPr>
-        <w:t xml:space="preserve"> 游客点击主页上的房间截图</w:t>
+          <w:b/>
+          <w:sz w:val="24"/>
+          <w:szCs w:val="24"/>
+        </w:rPr>
+      </w:pPr>
+      <w:r>
+        <w:rPr>
+          <w:rFonts w:hint="eastAsia"/>
+          <w:b/>
+          <w:sz w:val="24"/>
+          <w:szCs w:val="24"/>
+        </w:rPr>
+        <w:t>12</w:t>
+      </w:r>
+      <w:r>
+        <w:rPr>
+          <w:b/>
+          <w:sz w:val="24"/>
+          <w:szCs w:val="24"/>
+        </w:rPr>
+        <w:t>游客进入直播房间</w:t>
       </w:r>
     </w:p>
     <w:p>
@@ -7211,29 +6796,22 @@
           <w:sz w:val="24"/>
           <w:szCs w:val="24"/>
         </w:rPr>
-        <w:t>（2）</w:t>
-      </w:r>
-      <w:r>
-        <w:rPr>
-          <w:sz w:val="24"/>
-          <w:szCs w:val="24"/>
-        </w:rPr>
-        <w:t xml:space="preserve"> 跳出提示，“</w:t>
-      </w:r>
-      <w:r>
-        <w:rPr>
-          <w:rFonts w:hint="eastAsia"/>
-          <w:sz w:val="24"/>
-          <w:szCs w:val="24"/>
-        </w:rPr>
-        <w:t>请您先登陆</w:t>
-      </w:r>
-      <w:r>
-        <w:rPr>
-          <w:sz w:val="24"/>
-          <w:szCs w:val="24"/>
-        </w:rPr>
-        <w:t>”</w:t>
+        <w:t>（1）</w:t>
+      </w:r>
+      <w:r>
+        <w:rPr>
+          <w:sz w:val="24"/>
+          <w:szCs w:val="24"/>
+        </w:rPr>
+        <w:t xml:space="preserve"> 游客点击主页上的房间截图</w:t>
+      </w:r>
+      <w:r>
+        <w:rPr>
+          <w:rFonts w:hint="eastAsia"/>
+          <w:sz w:val="24"/>
+          <w:szCs w:val="24"/>
+        </w:rPr>
+        <w:t>。</w:t>
       </w:r>
     </w:p>
     <w:p>
@@ -7242,19 +6820,47 @@
           <w:tab w:val="left" w:pos="1234"/>
         </w:tabs>
         <w:rPr>
-          <w:b/>
-          <w:sz w:val="24"/>
-          <w:szCs w:val="24"/>
-        </w:rPr>
-      </w:pPr>
-      <w:r>
-        <w:rPr>
-          <w:rFonts w:hint="eastAsia"/>
-          <w:b/>
-          <w:sz w:val="24"/>
-          <w:szCs w:val="24"/>
-        </w:rPr>
-        <w:t>13、聊天室聊天</w:t>
+          <w:sz w:val="24"/>
+          <w:szCs w:val="24"/>
+        </w:rPr>
+      </w:pPr>
+      <w:r>
+        <w:rPr>
+          <w:rFonts w:hint="eastAsia"/>
+          <w:sz w:val="24"/>
+          <w:szCs w:val="24"/>
+        </w:rPr>
+        <w:t>（2）</w:t>
+      </w:r>
+      <w:r>
+        <w:rPr>
+          <w:sz w:val="24"/>
+          <w:szCs w:val="24"/>
+        </w:rPr>
+        <w:t xml:space="preserve"> 跳出提示，“</w:t>
+      </w:r>
+      <w:r>
+        <w:rPr>
+          <w:rFonts w:hint="eastAsia"/>
+          <w:sz w:val="24"/>
+          <w:szCs w:val="24"/>
+        </w:rPr>
+        <w:t>请您先登陆</w:t>
+      </w:r>
+      <w:r>
+        <w:rPr>
+          <w:sz w:val="24"/>
+          <w:szCs w:val="24"/>
+        </w:rPr>
+        <w:t>”</w:t>
+      </w:r>
+      <w:r>
+        <w:rPr>
+          <w:rFonts w:hint="eastAsia"/>
+          <w:sz w:val="24"/>
+          <w:szCs w:val="24"/>
+        </w:rPr>
+        <w:t>。</w:t>
       </w:r>
     </w:p>
     <w:p>
@@ -7263,17 +6869,19 @@
           <w:tab w:val="left" w:pos="1234"/>
         </w:tabs>
         <w:rPr>
-          <w:sz w:val="24"/>
-          <w:szCs w:val="24"/>
-        </w:rPr>
-      </w:pPr>
-      <w:r>
-        <w:rPr>
-          <w:rFonts w:hint="eastAsia"/>
-          <w:sz w:val="24"/>
-          <w:szCs w:val="24"/>
-        </w:rPr>
-        <w:t>（1）用户在聊天室区域内的输入框内，输入要说的话，点击send按钮，会显示在直播间内，对所有人可见（教师的言论会变成黄色，与学生区分）。</w:t>
+          <w:b/>
+          <w:sz w:val="24"/>
+          <w:szCs w:val="24"/>
+        </w:rPr>
+      </w:pPr>
+      <w:r>
+        <w:rPr>
+          <w:rFonts w:hint="eastAsia"/>
+          <w:b/>
+          <w:sz w:val="24"/>
+          <w:szCs w:val="24"/>
+        </w:rPr>
+        <w:t>13、聊天室聊天</w:t>
       </w:r>
     </w:p>
     <w:p>
@@ -7289,36 +6897,10 @@
       <w:r>
         <w:rPr>
           <w:rFonts w:hint="eastAsia"/>
-          <w:b/>
-          <w:sz w:val="24"/>
-          <w:szCs w:val="24"/>
-        </w:rPr>
-        <w:t>14</w:t>
-      </w:r>
-      <w:r>
-        <w:rPr>
-          <w:rFonts w:hint="eastAsia"/>
-          <w:b/>
-          <w:sz w:val="24"/>
-          <w:szCs w:val="24"/>
-        </w:rPr>
-        <w:t>、</w:t>
-      </w:r>
-      <w:r>
-        <w:rPr>
-          <w:b/>
-          <w:sz w:val="24"/>
-          <w:szCs w:val="24"/>
-        </w:rPr>
-        <w:t>教师踢出学生</w:t>
-      </w:r>
-      <w:r>
-        <w:rPr>
-          <w:rFonts w:hint="eastAsia"/>
-          <w:sz w:val="24"/>
-          <w:szCs w:val="24"/>
-        </w:rPr>
-        <w:t>：</w:t>
+          <w:sz w:val="24"/>
+          <w:szCs w:val="24"/>
+        </w:rPr>
+        <w:t>（1）用户在聊天室区域内的输入框内，输入要说的话，点击send按钮，会显示在直播间内，对所有人可见（教师的言论会变成黄色，与学生区分）。</w:t>
       </w:r>
     </w:p>
     <w:p>
@@ -7334,17 +6916,36 @@
       <w:r>
         <w:rPr>
           <w:rFonts w:hint="eastAsia"/>
-          <w:sz w:val="24"/>
-          <w:szCs w:val="24"/>
-        </w:rPr>
-        <w:t>（1）</w:t>
-      </w:r>
-      <w:r>
-        <w:rPr>
-          <w:sz w:val="24"/>
-          <w:szCs w:val="24"/>
-        </w:rPr>
-        <w:t>教师右键点击文字聊天框内的发言人</w:t>
+          <w:b/>
+          <w:sz w:val="24"/>
+          <w:szCs w:val="24"/>
+        </w:rPr>
+        <w:t>14</w:t>
+      </w:r>
+      <w:r>
+        <w:rPr>
+          <w:rFonts w:hint="eastAsia"/>
+          <w:b/>
+          <w:sz w:val="24"/>
+          <w:szCs w:val="24"/>
+        </w:rPr>
+        <w:t>、</w:t>
+      </w:r>
+      <w:r>
+        <w:rPr>
+          <w:b/>
+          <w:sz w:val="24"/>
+          <w:szCs w:val="24"/>
+        </w:rPr>
+        <w:t>教师踢出学生</w:t>
+      </w:r>
+      <w:r>
+        <w:rPr>
+          <w:rFonts w:hint="eastAsia"/>
+          <w:sz w:val="24"/>
+          <w:szCs w:val="24"/>
+        </w:rPr>
+        <w:t>：</w:t>
       </w:r>
     </w:p>
     <w:p>
@@ -7363,14 +6964,37 @@
           <w:sz w:val="24"/>
           <w:szCs w:val="24"/>
         </w:rPr>
-        <w:t>（2）</w:t>
-      </w:r>
-      <w:r>
-        <w:rPr>
-          <w:sz w:val="24"/>
-          <w:szCs w:val="24"/>
-        </w:rPr>
-        <w:t>弹出菜单“踢出”</w:t>
+        <w:t>（1）</w:t>
+      </w:r>
+      <w:r>
+        <w:rPr>
+          <w:sz w:val="24"/>
+          <w:szCs w:val="24"/>
+        </w:rPr>
+        <w:t>教师</w:t>
+      </w:r>
+      <w:r>
+        <w:rPr>
+          <w:rFonts w:hint="eastAsia"/>
+          <w:sz w:val="24"/>
+          <w:szCs w:val="24"/>
+        </w:rPr>
+        <w:t>在聊天区域</w:t>
+      </w:r>
+      <w:r>
+        <w:rPr>
+          <w:sz w:val="24"/>
+          <w:szCs w:val="24"/>
+        </w:rPr>
+        <w:t>点击</w:t>
+      </w:r>
+      <w:r>
+        <w:rPr>
+          <w:rFonts w:hint="eastAsia"/>
+          <w:sz w:val="24"/>
+          <w:szCs w:val="24"/>
+        </w:rPr>
+        <w:t>设置按钮。</w:t>
       </w:r>
     </w:p>
     <w:p>
@@ -7389,14 +7013,38 @@
           <w:sz w:val="24"/>
           <w:szCs w:val="24"/>
         </w:rPr>
-        <w:t>（3）</w:t>
-      </w:r>
-      <w:r>
-        <w:rPr>
-          <w:sz w:val="24"/>
-          <w:szCs w:val="24"/>
-        </w:rPr>
-        <w:t>教师点击“踢出”</w:t>
+        <w:t>（2）</w:t>
+      </w:r>
+      <w:r>
+        <w:rPr>
+          <w:rFonts w:hint="eastAsia"/>
+          <w:sz w:val="24"/>
+          <w:szCs w:val="24"/>
+        </w:rPr>
+        <w:t>针对某个学生点击kick</w:t>
+      </w:r>
+      <w:r>
+        <w:rPr>
+          <w:sz w:val="24"/>
+          <w:szCs w:val="24"/>
+        </w:rPr>
+        <w:t xml:space="preserve"> </w:t>
+      </w:r>
+      <w:r>
+        <w:rPr>
+          <w:rFonts w:hint="eastAsia"/>
+          <w:sz w:val="24"/>
+          <w:szCs w:val="24"/>
+        </w:rPr>
+        <w:t>out按钮</w:t>
+      </w:r>
+      <w:r>
+        <w:rPr>
+          <w:rFonts w:hint="eastAsia"/>
+          <w:sz w:val="24"/>
+          <w:szCs w:val="24"/>
+        </w:rPr>
+        <w:t>。</w:t>
       </w:r>
     </w:p>
     <w:p>
@@ -7415,14 +7063,15 @@
           <w:sz w:val="24"/>
           <w:szCs w:val="24"/>
         </w:rPr>
-        <w:t>（4）</w:t>
-      </w:r>
-      <w:r>
-        <w:rPr>
-          <w:sz w:val="24"/>
-          <w:szCs w:val="24"/>
-        </w:rPr>
-        <w:t>被踢出学生强制转到主页，且无法再次进入房间</w:t>
+        <w:t>（3）</w:t>
+      </w:r>
+      <w:r>
+        <w:rPr>
+          <w:rFonts w:hint="eastAsia"/>
+          <w:sz w:val="24"/>
+          <w:szCs w:val="24"/>
+        </w:rPr>
+        <w:t>显示某学生已被踢出。</w:t>
       </w:r>
     </w:p>
     <w:p>
@@ -7441,14 +7090,22 @@
           <w:sz w:val="24"/>
           <w:szCs w:val="24"/>
         </w:rPr>
-        <w:t>（5）</w:t>
-      </w:r>
-      <w:r>
-        <w:rPr>
-          <w:sz w:val="24"/>
-          <w:szCs w:val="24"/>
-        </w:rPr>
-        <w:t>全体房间成员收到消息“xxx 被教师踢出房间”</w:t>
+        <w:t>（4）</w:t>
+      </w:r>
+      <w:r>
+        <w:rPr>
+          <w:sz w:val="24"/>
+          <w:szCs w:val="24"/>
+        </w:rPr>
+        <w:t>被踢出学生强制转到主页，且无法再次进入房间</w:t>
+      </w:r>
+      <w:r>
+        <w:rPr>
+          <w:rFonts w:hint="eastAsia"/>
+          <w:sz w:val="24"/>
+          <w:szCs w:val="24"/>
+        </w:rPr>
+        <w:t>。</w:t>
       </w:r>
     </w:p>
     <w:p>
@@ -7467,36 +7124,22 @@
           <w:sz w:val="24"/>
           <w:szCs w:val="24"/>
         </w:rPr>
-        <w:t>（6）</w:t>
-      </w:r>
-      <w:r>
-        <w:rPr>
-          <w:sz w:val="24"/>
-          <w:szCs w:val="24"/>
-        </w:rPr>
-        <w:t>房间内显示在线人数-1</w:t>
-      </w:r>
-      <w:r>
-        <w:rPr>
-          <w:sz w:val="24"/>
-          <w:szCs w:val="24"/>
-        </w:rPr>
-        <w:cr/>
-      </w:r>
-      <w:r>
-        <w:rPr>
-          <w:rFonts w:hint="eastAsia"/>
-          <w:sz w:val="24"/>
-          <w:szCs w:val="24"/>
-        </w:rPr>
-        <w:t>（7）</w:t>
-      </w:r>
-      <w:r>
-        <w:rPr>
-          <w:sz w:val="24"/>
-          <w:szCs w:val="24"/>
-        </w:rPr>
-        <w:t>学生被教师设置踢出后，弹框显示“由于您的不正当言论，您已被该房间教师踢出”</w:t>
+        <w:t>（5）</w:t>
+      </w:r>
+      <w:r>
+        <w:rPr>
+          <w:sz w:val="24"/>
+          <w:szCs w:val="24"/>
+        </w:rPr>
+        <w:t>全体房间成员收到消息“xxx 被教师踢出房间”</w:t>
+      </w:r>
+      <w:r>
+        <w:rPr>
+          <w:rFonts w:hint="eastAsia"/>
+          <w:sz w:val="24"/>
+          <w:szCs w:val="24"/>
+        </w:rPr>
+        <w:t>。</w:t>
       </w:r>
     </w:p>
     <w:p>
@@ -7515,14 +7158,60 @@
           <w:sz w:val="24"/>
           <w:szCs w:val="24"/>
         </w:rPr>
-        <w:t>（8）</w:t>
-      </w:r>
-      <w:r>
-        <w:rPr>
-          <w:sz w:val="24"/>
-          <w:szCs w:val="24"/>
-        </w:rPr>
-        <w:t>学生点击弹框上的确定按钮，退回主页</w:t>
+        <w:t>（6）</w:t>
+      </w:r>
+      <w:r>
+        <w:rPr>
+          <w:sz w:val="24"/>
+          <w:szCs w:val="24"/>
+        </w:rPr>
+        <w:t>房间内显示在线人数-1</w:t>
+      </w:r>
+      <w:r>
+        <w:rPr>
+          <w:rFonts w:hint="eastAsia"/>
+          <w:sz w:val="24"/>
+          <w:szCs w:val="24"/>
+        </w:rPr>
+        <w:t>。</w:t>
+      </w:r>
+      <w:r>
+        <w:rPr>
+          <w:sz w:val="24"/>
+          <w:szCs w:val="24"/>
+        </w:rPr>
+        <w:cr/>
+      </w:r>
+      <w:r>
+        <w:rPr>
+          <w:rFonts w:hint="eastAsia"/>
+          <w:sz w:val="24"/>
+          <w:szCs w:val="24"/>
+        </w:rPr>
+        <w:t>（7）</w:t>
+      </w:r>
+      <w:r>
+        <w:rPr>
+          <w:sz w:val="24"/>
+          <w:szCs w:val="24"/>
+        </w:rPr>
+        <w:t>学生被教师设置踢出后，弹框显示“由于您的不正当言论，您已被该房间教师踢出”</w:t>
+      </w:r>
+      <w:r>
+        <w:rPr>
+          <w:rFonts w:hint="eastAsia"/>
+          <w:sz w:val="24"/>
+          <w:szCs w:val="24"/>
+        </w:rPr>
+        <w:t>，并且退回主页。</w:t>
+      </w:r>
+      <w:r>
+        <w:rPr>
+          <w:rFonts w:hint="eastAsia"/>
+          <w:sz w:val="24"/>
+          <w:szCs w:val="24"/>
+        </w:rPr>
+        <w:t>。</w:t>
       </w:r>
     </w:p>
     <w:p>
@@ -7541,15 +7230,53 @@
           <w:sz w:val="24"/>
           <w:szCs w:val="24"/>
         </w:rPr>
-        <w:lastRenderedPageBreak/>
-        <w:t>（9）</w:t>
-      </w:r>
-      <w:r>
-        <w:rPr>
-          <w:sz w:val="24"/>
-          <w:szCs w:val="24"/>
-        </w:rPr>
-        <w:t>学生再次点击进入该房间，弹框显示“您已被踢出该房间，无法进入”，点击确定，</w:t>
+        <w:t>（</w:t>
+      </w:r>
+      <w:r>
+        <w:rPr>
+          <w:rFonts w:hint="eastAsia"/>
+          <w:sz w:val="24"/>
+          <w:szCs w:val="24"/>
+        </w:rPr>
+        <w:t>8</w:t>
+      </w:r>
+      <w:r>
+        <w:rPr>
+          <w:rFonts w:hint="eastAsia"/>
+          <w:sz w:val="24"/>
+          <w:szCs w:val="24"/>
+        </w:rPr>
+        <w:t>）</w:t>
+      </w:r>
+      <w:r>
+        <w:rPr>
+          <w:sz w:val="24"/>
+          <w:szCs w:val="24"/>
+        </w:rPr>
+        <w:t>学生再次点击进入该房间，弹框显示“您已被踢出该房间，无法进入”</w:t>
+      </w:r>
+      <w:r>
+        <w:rPr>
+          <w:sz w:val="24"/>
+          <w:szCs w:val="24"/>
+        </w:rPr>
+        <w:t>，</w:t>
+      </w:r>
+      <w:r>
+        <w:rPr>
+          <w:rFonts w:hint="eastAsia"/>
+          <w:sz w:val="24"/>
+          <w:szCs w:val="24"/>
+        </w:rPr>
+        <w:t>学生无法进入该直播间</w:t>
+      </w:r>
+      <w:r>
+        <w:rPr>
+          <w:rFonts w:hint="eastAsia"/>
+          <w:sz w:val="24"/>
+          <w:szCs w:val="24"/>
+        </w:rPr>
+        <w:t>。</w:t>
       </w:r>
     </w:p>
     <w:p>
@@ -7558,17 +7285,28 @@
           <w:tab w:val="left" w:pos="1234"/>
         </w:tabs>
         <w:rPr>
-          <w:sz w:val="24"/>
-          <w:szCs w:val="24"/>
-        </w:rPr>
-      </w:pPr>
-      <w:r>
-        <w:rPr>
-          <w:rFonts w:hint="eastAsia"/>
-          <w:sz w:val="24"/>
-          <w:szCs w:val="24"/>
-        </w:rPr>
-        <w:t>弹框消失，学生无法进入该直播间</w:t>
+          <w:b/>
+          <w:sz w:val="24"/>
+          <w:szCs w:val="24"/>
+        </w:rPr>
+      </w:pPr>
+      <w:r>
+        <w:rPr>
+          <w:rFonts w:hint="eastAsia"/>
+          <w:b/>
+          <w:sz w:val="24"/>
+          <w:szCs w:val="24"/>
+        </w:rPr>
+        <w:t>15</w:t>
+      </w:r>
+      <w:r>
+        <w:rPr>
+          <w:rFonts w:hint="eastAsia"/>
+          <w:b/>
+          <w:sz w:val="24"/>
+          <w:szCs w:val="24"/>
+        </w:rPr>
+        <w:t>、教师禁言及解禁</w:t>
       </w:r>
     </w:p>
     <w:p>
@@ -7577,28 +7315,48 @@
           <w:tab w:val="left" w:pos="1234"/>
         </w:tabs>
         <w:rPr>
-          <w:b/>
-          <w:sz w:val="24"/>
-          <w:szCs w:val="24"/>
-        </w:rPr>
-      </w:pPr>
-      <w:r>
-        <w:rPr>
-          <w:rFonts w:hint="eastAsia"/>
-          <w:b/>
-          <w:sz w:val="24"/>
-          <w:szCs w:val="24"/>
-        </w:rPr>
-        <w:t>15</w:t>
-      </w:r>
-      <w:r>
-        <w:rPr>
-          <w:rFonts w:hint="eastAsia"/>
-          <w:b/>
-          <w:sz w:val="24"/>
-          <w:szCs w:val="24"/>
-        </w:rPr>
-        <w:t>、教师禁言及解禁</w:t>
+          <w:sz w:val="24"/>
+          <w:szCs w:val="24"/>
+        </w:rPr>
+      </w:pPr>
+      <w:r>
+        <w:rPr>
+          <w:rFonts w:hint="eastAsia"/>
+          <w:sz w:val="24"/>
+          <w:szCs w:val="24"/>
+        </w:rPr>
+        <w:lastRenderedPageBreak/>
+        <w:t>（1）</w:t>
+      </w:r>
+      <w:r>
+        <w:rPr>
+          <w:sz w:val="24"/>
+          <w:szCs w:val="24"/>
+        </w:rPr>
+        <w:t>教师</w:t>
+      </w:r>
+      <w:r>
+        <w:rPr>
+          <w:rFonts w:hint="eastAsia"/>
+          <w:sz w:val="24"/>
+          <w:szCs w:val="24"/>
+        </w:rPr>
+        <w:t>在聊天区域</w:t>
+      </w:r>
+      <w:r>
+        <w:rPr>
+          <w:sz w:val="24"/>
+          <w:szCs w:val="24"/>
+        </w:rPr>
+        <w:t>点击</w:t>
+      </w:r>
+      <w:r>
+        <w:rPr>
+          <w:rFonts w:hint="eastAsia"/>
+          <w:sz w:val="24"/>
+          <w:szCs w:val="24"/>
+        </w:rPr>
+        <w:t>设置按钮。</w:t>
       </w:r>
     </w:p>
     <w:p>
@@ -7617,15 +7375,31 @@
           <w:sz w:val="24"/>
           <w:szCs w:val="24"/>
         </w:rPr>
-        <w:t>（1）</w:t>
-      </w:r>
-      <w:r>
-        <w:rPr>
-          <w:rFonts w:hint="eastAsia"/>
-          <w:sz w:val="24"/>
-          <w:szCs w:val="24"/>
-        </w:rPr>
-        <w:t>教师点击要禁言的人</w:t>
+        <w:t>（2）</w:t>
+      </w:r>
+      <w:r>
+        <w:rPr>
+          <w:rFonts w:hint="eastAsia"/>
+          <w:sz w:val="24"/>
+          <w:szCs w:val="24"/>
+        </w:rPr>
+        <w:t>在对应的学生上，</w:t>
+      </w:r>
+      <w:r>
+        <w:rPr>
+          <w:rFonts w:hint="eastAsia"/>
+          <w:sz w:val="24"/>
+          <w:szCs w:val="24"/>
+        </w:rPr>
+        <w:t>点击ban按键，该同学被禁言，同学无法在直播间说话</w:t>
+      </w:r>
+      <w:r>
+        <w:rPr>
+          <w:rFonts w:hint="eastAsia"/>
+          <w:sz w:val="24"/>
+          <w:szCs w:val="24"/>
+        </w:rPr>
+        <w:t>。</w:t>
       </w:r>
     </w:p>
     <w:p>
@@ -7644,7 +7418,46 @@
           <w:sz w:val="24"/>
           <w:szCs w:val="24"/>
         </w:rPr>
-        <w:t>（2）点击ban按键，该同学被禁言，同学无法在直播间说话</w:t>
+        <w:t>（3）点击ban</w:t>
+      </w:r>
+      <w:r>
+        <w:rPr>
+          <w:rFonts w:hint="eastAsia"/>
+          <w:sz w:val="24"/>
+          <w:szCs w:val="24"/>
+        </w:rPr>
+        <w:t>ned</w:t>
+      </w:r>
+      <w:r>
+        <w:rPr>
+          <w:sz w:val="24"/>
+          <w:szCs w:val="24"/>
+        </w:rPr>
+        <w:t xml:space="preserve"> </w:t>
+      </w:r>
+      <w:r>
+        <w:rPr>
+          <w:rFonts w:hint="eastAsia"/>
+          <w:sz w:val="24"/>
+          <w:szCs w:val="24"/>
+        </w:rPr>
+        <w:t>list</w:t>
+      </w:r>
+      <w:r>
+        <w:rPr>
+          <w:rFonts w:hint="eastAsia"/>
+          <w:sz w:val="24"/>
+          <w:szCs w:val="24"/>
+        </w:rPr>
+        <w:t>按钮，会显示被禁言的全部同学</w:t>
+      </w:r>
+      <w:r>
+        <w:rPr>
+          <w:rFonts w:hint="eastAsia"/>
+          <w:sz w:val="24"/>
+          <w:szCs w:val="24"/>
+        </w:rPr>
+        <w:t>。</w:t>
       </w:r>
     </w:p>
     <w:p>
@@ -7663,25 +7476,15 @@
           <w:sz w:val="24"/>
           <w:szCs w:val="24"/>
         </w:rPr>
-        <w:t>（3）点击</w:t>
-      </w:r>
-      <w:proofErr w:type="spellStart"/>
-      <w:r>
-        <w:rPr>
-          <w:rFonts w:hint="eastAsia"/>
-          <w:sz w:val="24"/>
-          <w:szCs w:val="24"/>
-        </w:rPr>
-        <w:t>showban</w:t>
-      </w:r>
-      <w:proofErr w:type="spellEnd"/>
-      <w:r>
-        <w:rPr>
-          <w:rFonts w:hint="eastAsia"/>
-          <w:sz w:val="24"/>
-          <w:szCs w:val="24"/>
-        </w:rPr>
-        <w:t>按钮，会显示被禁言的全部同学</w:t>
+        <w:t>（4）点击</w:t>
+      </w:r>
+      <w:r>
+        <w:rPr>
+          <w:rFonts w:hint="eastAsia"/>
+          <w:sz w:val="24"/>
+          <w:szCs w:val="24"/>
+        </w:rPr>
+        <w:t>要解禁的学生名，该学生从列表消失，被禁言的学生可以继续发言。</w:t>
       </w:r>
     </w:p>
     <w:p>
@@ -7700,25 +7503,30 @@
           <w:sz w:val="24"/>
           <w:szCs w:val="24"/>
         </w:rPr>
-        <w:t>（4）点击</w:t>
-      </w:r>
-      <w:proofErr w:type="spellStart"/>
-      <w:r>
-        <w:rPr>
-          <w:rFonts w:hint="eastAsia"/>
-          <w:sz w:val="24"/>
-          <w:szCs w:val="24"/>
-        </w:rPr>
-        <w:t>unbun</w:t>
-      </w:r>
-      <w:proofErr w:type="spellEnd"/>
-      <w:r>
-        <w:rPr>
-          <w:rFonts w:hint="eastAsia"/>
-          <w:sz w:val="24"/>
-          <w:szCs w:val="24"/>
-        </w:rPr>
-        <w:t>，被禁言的学生可以继续发言</w:t>
+        <w:t>（5）点击bun</w:t>
+      </w:r>
+      <w:r>
+        <w:rPr>
+          <w:sz w:val="24"/>
+          <w:szCs w:val="24"/>
+        </w:rPr>
+        <w:t xml:space="preserve"> </w:t>
+      </w:r>
+      <w:r>
+        <w:rPr>
+          <w:rFonts w:hint="eastAsia"/>
+          <w:sz w:val="24"/>
+          <w:szCs w:val="24"/>
+        </w:rPr>
+        <w:t>all，可以禁言全部同学，所有同学无法在直播间说话</w:t>
+      </w:r>
+      <w:r>
+        <w:rPr>
+          <w:rFonts w:hint="eastAsia"/>
+          <w:sz w:val="24"/>
+          <w:szCs w:val="24"/>
+        </w:rPr>
+        <w:t>。</w:t>
       </w:r>
     </w:p>
     <w:p>
@@ -7737,25 +7545,30 @@
           <w:sz w:val="24"/>
           <w:szCs w:val="24"/>
         </w:rPr>
-        <w:t>（5）点击</w:t>
-      </w:r>
-      <w:proofErr w:type="spellStart"/>
-      <w:r>
-        <w:rPr>
-          <w:rFonts w:hint="eastAsia"/>
-          <w:sz w:val="24"/>
-          <w:szCs w:val="24"/>
-        </w:rPr>
-        <w:t>bunall</w:t>
-      </w:r>
-      <w:proofErr w:type="spellEnd"/>
-      <w:r>
-        <w:rPr>
-          <w:rFonts w:hint="eastAsia"/>
-          <w:sz w:val="24"/>
-          <w:szCs w:val="24"/>
-        </w:rPr>
-        <w:t>，可以禁言全部同学，所有同学无法在直播间说话</w:t>
+        <w:t>（6）点击unbun</w:t>
+      </w:r>
+      <w:r>
+        <w:rPr>
+          <w:sz w:val="24"/>
+          <w:szCs w:val="24"/>
+        </w:rPr>
+        <w:t xml:space="preserve"> </w:t>
+      </w:r>
+      <w:r>
+        <w:rPr>
+          <w:rFonts w:hint="eastAsia"/>
+          <w:sz w:val="24"/>
+          <w:szCs w:val="24"/>
+        </w:rPr>
+        <w:t>all，可以全局解禁，所有同学可以继续发言</w:t>
+      </w:r>
+      <w:r>
+        <w:rPr>
+          <w:rFonts w:hint="eastAsia"/>
+          <w:sz w:val="24"/>
+          <w:szCs w:val="24"/>
+        </w:rPr>
+        <w:t>。</w:t>
       </w:r>
     </w:p>
     <w:p>
@@ -7764,35 +7577,36 @@
           <w:tab w:val="left" w:pos="1234"/>
         </w:tabs>
         <w:rPr>
-          <w:sz w:val="24"/>
-          <w:szCs w:val="24"/>
-        </w:rPr>
-      </w:pPr>
-      <w:r>
-        <w:rPr>
-          <w:rFonts w:hint="eastAsia"/>
-          <w:sz w:val="24"/>
-          <w:szCs w:val="24"/>
-        </w:rPr>
-        <w:t>（6）点击</w:t>
-      </w:r>
-      <w:proofErr w:type="spellStart"/>
-      <w:r>
-        <w:rPr>
-          <w:rFonts w:hint="eastAsia"/>
-          <w:sz w:val="24"/>
-          <w:szCs w:val="24"/>
-        </w:rPr>
-        <w:t>unbunall</w:t>
-      </w:r>
-      <w:proofErr w:type="spellEnd"/>
-      <w:r>
-        <w:rPr>
-          <w:rFonts w:hint="eastAsia"/>
-          <w:sz w:val="24"/>
-          <w:szCs w:val="24"/>
-        </w:rPr>
-        <w:t>，可以全局解禁，所有同学可以继续发言</w:t>
+          <w:b/>
+          <w:sz w:val="24"/>
+          <w:szCs w:val="24"/>
+        </w:rPr>
+      </w:pPr>
+      <w:r>
+        <w:rPr>
+          <w:rFonts w:hint="eastAsia"/>
+          <w:b/>
+          <w:sz w:val="24"/>
+          <w:szCs w:val="24"/>
+        </w:rPr>
+        <w:t>16</w:t>
+      </w:r>
+      <w:r>
+        <w:rPr>
+          <w:rFonts w:hint="eastAsia"/>
+          <w:b/>
+          <w:sz w:val="24"/>
+          <w:szCs w:val="24"/>
+        </w:rPr>
+        <w:t>、</w:t>
+      </w:r>
+      <w:r>
+        <w:rPr>
+          <w:b/>
+          <w:sz w:val="24"/>
+          <w:szCs w:val="24"/>
+        </w:rPr>
+        <w:t>学生切换教学区域/视频区域</w:t>
       </w:r>
     </w:p>
     <w:p>
@@ -7801,36 +7615,32 @@
           <w:tab w:val="left" w:pos="1234"/>
         </w:tabs>
         <w:rPr>
-          <w:b/>
-          <w:sz w:val="24"/>
-          <w:szCs w:val="24"/>
-        </w:rPr>
-      </w:pPr>
-      <w:r>
-        <w:rPr>
-          <w:rFonts w:hint="eastAsia"/>
-          <w:b/>
-          <w:sz w:val="24"/>
-          <w:szCs w:val="24"/>
-        </w:rPr>
-        <w:t>16</w:t>
-      </w:r>
-      <w:r>
-        <w:rPr>
-          <w:rFonts w:hint="eastAsia"/>
-          <w:b/>
-          <w:sz w:val="24"/>
-          <w:szCs w:val="24"/>
-        </w:rPr>
-        <w:t>、</w:t>
-      </w:r>
-      <w:r>
-        <w:rPr>
-          <w:b/>
-          <w:sz w:val="24"/>
-          <w:szCs w:val="24"/>
-        </w:rPr>
-        <w:t>学生切换教学区域/视频区域</w:t>
+          <w:sz w:val="24"/>
+          <w:szCs w:val="24"/>
+        </w:rPr>
+      </w:pPr>
+      <w:r>
+        <w:rPr>
+          <w:rFonts w:hint="eastAsia"/>
+          <w:sz w:val="24"/>
+          <w:szCs w:val="24"/>
+        </w:rPr>
+        <w:t>（1）</w:t>
+      </w:r>
+      <w:r>
+        <w:rPr>
+          <w:sz w:val="24"/>
+          <w:szCs w:val="24"/>
+        </w:rPr>
+        <w:t>学生点击一个切换按钮</w:t>
+      </w:r>
+      <w:r>
+        <w:rPr>
+          <w:rFonts w:hint="eastAsia"/>
+          <w:sz w:val="24"/>
+          <w:szCs w:val="24"/>
+        </w:rPr>
+        <w:t>。</w:t>
       </w:r>
     </w:p>
     <w:p>
@@ -7849,14 +7659,22 @@
           <w:sz w:val="24"/>
           <w:szCs w:val="24"/>
         </w:rPr>
-        <w:t>（1）</w:t>
-      </w:r>
-      <w:r>
-        <w:rPr>
-          <w:sz w:val="24"/>
-          <w:szCs w:val="24"/>
-        </w:rPr>
-        <w:t>学生点击一个切换按钮</w:t>
+        <w:t>（2）</w:t>
+      </w:r>
+      <w:r>
+        <w:rPr>
+          <w:sz w:val="24"/>
+          <w:szCs w:val="24"/>
+        </w:rPr>
+        <w:t>教学区域与视频区域切换位置</w:t>
+      </w:r>
+      <w:r>
+        <w:rPr>
+          <w:rFonts w:hint="eastAsia"/>
+          <w:sz w:val="24"/>
+          <w:szCs w:val="24"/>
+        </w:rPr>
+        <w:t>。</w:t>
       </w:r>
     </w:p>
     <w:p>
@@ -7865,24 +7683,36 @@
           <w:tab w:val="left" w:pos="1234"/>
         </w:tabs>
         <w:rPr>
-          <w:sz w:val="24"/>
-          <w:szCs w:val="24"/>
-        </w:rPr>
-      </w:pPr>
-      <w:r>
-        <w:rPr>
-          <w:rFonts w:hint="eastAsia"/>
-          <w:sz w:val="24"/>
-          <w:szCs w:val="24"/>
-        </w:rPr>
-        <w:t>（2）</w:t>
-      </w:r>
-      <w:r>
-        <w:rPr>
-          <w:sz w:val="24"/>
-          <w:szCs w:val="24"/>
-        </w:rPr>
-        <w:t>教学区域与视频区域切换位置</w:t>
+          <w:b/>
+          <w:sz w:val="24"/>
+          <w:szCs w:val="24"/>
+        </w:rPr>
+      </w:pPr>
+      <w:r>
+        <w:rPr>
+          <w:rFonts w:hint="eastAsia"/>
+          <w:b/>
+          <w:sz w:val="24"/>
+          <w:szCs w:val="24"/>
+        </w:rPr>
+        <w:t>17</w:t>
+      </w:r>
+      <w:r>
+        <w:rPr>
+          <w:rFonts w:hint="eastAsia"/>
+          <w:b/>
+          <w:sz w:val="24"/>
+          <w:szCs w:val="24"/>
+        </w:rPr>
+        <w:t>、</w:t>
+      </w:r>
+      <w:r>
+        <w:rPr>
+          <w:b/>
+          <w:sz w:val="24"/>
+          <w:szCs w:val="24"/>
+        </w:rPr>
+        <w:t>学生设置视频静音</w:t>
       </w:r>
     </w:p>
     <w:p>
@@ -7891,36 +7721,40 @@
           <w:tab w:val="left" w:pos="1234"/>
         </w:tabs>
         <w:rPr>
-          <w:b/>
-          <w:sz w:val="24"/>
-          <w:szCs w:val="24"/>
-        </w:rPr>
-      </w:pPr>
-      <w:r>
-        <w:rPr>
-          <w:rFonts w:hint="eastAsia"/>
-          <w:b/>
-          <w:sz w:val="24"/>
-          <w:szCs w:val="24"/>
-        </w:rPr>
-        <w:t>17</w:t>
-      </w:r>
-      <w:r>
-        <w:rPr>
-          <w:rFonts w:hint="eastAsia"/>
-          <w:b/>
-          <w:sz w:val="24"/>
-          <w:szCs w:val="24"/>
-        </w:rPr>
-        <w:t>、</w:t>
-      </w:r>
-      <w:r>
-        <w:rPr>
-          <w:b/>
-          <w:sz w:val="24"/>
-          <w:szCs w:val="24"/>
-        </w:rPr>
-        <w:t>学生设置视频静音</w:t>
+          <w:sz w:val="24"/>
+          <w:szCs w:val="24"/>
+        </w:rPr>
+      </w:pPr>
+      <w:r>
+        <w:rPr>
+          <w:rFonts w:hint="eastAsia"/>
+          <w:sz w:val="24"/>
+          <w:szCs w:val="24"/>
+        </w:rPr>
+        <w:t>（1）</w:t>
+      </w:r>
+      <w:r>
+        <w:rPr>
+          <w:sz w:val="24"/>
+          <w:szCs w:val="24"/>
+        </w:rPr>
+        <w:t>学生</w:t>
+      </w:r>
+      <w:r>
+        <w:rPr>
+          <w:rFonts w:hint="eastAsia"/>
+          <w:sz w:val="24"/>
+          <w:szCs w:val="24"/>
+        </w:rPr>
+        <w:t>拉动音量调，到最下面</w:t>
+      </w:r>
+      <w:r>
+        <w:rPr>
+          <w:rFonts w:hint="eastAsia"/>
+          <w:sz w:val="24"/>
+          <w:szCs w:val="24"/>
+        </w:rPr>
+        <w:t>。</w:t>
       </w:r>
     </w:p>
     <w:p>
@@ -7939,14 +7773,22 @@
           <w:sz w:val="24"/>
           <w:szCs w:val="24"/>
         </w:rPr>
-        <w:t>（1）</w:t>
-      </w:r>
-      <w:r>
-        <w:rPr>
-          <w:sz w:val="24"/>
-          <w:szCs w:val="24"/>
-        </w:rPr>
-        <w:t>学生单击视频区域的静音按钮</w:t>
+        <w:t>（2）</w:t>
+      </w:r>
+      <w:r>
+        <w:rPr>
+          <w:sz w:val="24"/>
+          <w:szCs w:val="24"/>
+        </w:rPr>
+        <w:t>视频区域静音</w:t>
+      </w:r>
+      <w:r>
+        <w:rPr>
+          <w:rFonts w:hint="eastAsia"/>
+          <w:sz w:val="24"/>
+          <w:szCs w:val="24"/>
+        </w:rPr>
+        <w:t>。</w:t>
       </w:r>
     </w:p>
     <w:p>
@@ -7955,24 +7797,19 @@
           <w:tab w:val="left" w:pos="1234"/>
         </w:tabs>
         <w:rPr>
-          <w:sz w:val="24"/>
-          <w:szCs w:val="24"/>
-        </w:rPr>
-      </w:pPr>
-      <w:r>
-        <w:rPr>
-          <w:rFonts w:hint="eastAsia"/>
-          <w:sz w:val="24"/>
-          <w:szCs w:val="24"/>
-        </w:rPr>
-        <w:t>（2）</w:t>
-      </w:r>
-      <w:r>
-        <w:rPr>
-          <w:sz w:val="24"/>
-          <w:szCs w:val="24"/>
-        </w:rPr>
-        <w:t>视频区域静音</w:t>
+          <w:b/>
+          <w:sz w:val="24"/>
+          <w:szCs w:val="24"/>
+        </w:rPr>
+      </w:pPr>
+      <w:r>
+        <w:rPr>
+          <w:rFonts w:hint="eastAsia"/>
+          <w:b/>
+          <w:sz w:val="24"/>
+          <w:szCs w:val="24"/>
+        </w:rPr>
+        <w:t>18、学生选择是否观看教师视频直播</w:t>
       </w:r>
     </w:p>
     <w:p>
@@ -7991,40 +7828,23 @@
           <w:sz w:val="24"/>
           <w:szCs w:val="24"/>
         </w:rPr>
-        <w:t>（3）</w:t>
-      </w:r>
-      <w:r>
-        <w:rPr>
-          <w:sz w:val="24"/>
-          <w:szCs w:val="24"/>
-        </w:rPr>
-        <w:t>静</w:t>
-      </w:r>
-      <w:proofErr w:type="gramStart"/>
-      <w:r>
-        <w:rPr>
-          <w:sz w:val="24"/>
-          <w:szCs w:val="24"/>
-        </w:rPr>
-        <w:t>音状态</w:t>
-      </w:r>
-      <w:proofErr w:type="gramEnd"/>
-      <w:r>
-        <w:rPr>
-          <w:sz w:val="24"/>
-          <w:szCs w:val="24"/>
-        </w:rPr>
-        <w:t>下再次单击按钮，视频区域</w:t>
-      </w:r>
-      <w:proofErr w:type="gramStart"/>
-      <w:r>
-        <w:rPr>
-          <w:sz w:val="24"/>
-          <w:szCs w:val="24"/>
-        </w:rPr>
-        <w:t>恢</w:t>
-      </w:r>
-      <w:proofErr w:type="gramEnd"/>
+        <w:t>（1）</w:t>
+      </w:r>
+      <w:r>
+        <w:rPr>
+          <w:sz w:val="24"/>
+          <w:szCs w:val="24"/>
+        </w:rPr>
+        <w:t>学生</w:t>
+      </w:r>
+      <w:r>
+        <w:rPr>
+          <w:rFonts w:hint="eastAsia"/>
+          <w:sz w:val="24"/>
+          <w:szCs w:val="24"/>
+        </w:rPr>
+        <w:t>在视频区域，点击关闭视频按钮，教师视频直播被屏蔽。</w:t>
+      </w:r>
     </w:p>
     <w:p>
       <w:pPr>
@@ -8032,37 +7852,25 @@
           <w:tab w:val="left" w:pos="1234"/>
         </w:tabs>
         <w:rPr>
-          <w:b/>
-          <w:sz w:val="24"/>
-          <w:szCs w:val="24"/>
-        </w:rPr>
-      </w:pPr>
-      <w:r>
-        <w:rPr>
-          <w:rFonts w:hint="eastAsia"/>
-          <w:b/>
-          <w:sz w:val="24"/>
-          <w:szCs w:val="24"/>
-        </w:rPr>
-        <w:t>18</w:t>
-      </w:r>
-      <w:r>
-        <w:rPr>
-          <w:rFonts w:hint="eastAsia"/>
-          <w:b/>
-          <w:sz w:val="24"/>
-          <w:szCs w:val="24"/>
-        </w:rPr>
-        <w:t>、</w:t>
-      </w:r>
-      <w:r>
-        <w:rPr>
-          <w:rFonts w:hint="eastAsia"/>
-          <w:b/>
-          <w:sz w:val="24"/>
-          <w:szCs w:val="24"/>
-        </w:rPr>
-        <w:t>用户退出直播房间</w:t>
+          <w:sz w:val="24"/>
+          <w:szCs w:val="24"/>
+        </w:rPr>
+      </w:pPr>
+      <w:r>
+        <w:rPr>
+          <w:rFonts w:hint="eastAsia"/>
+          <w:sz w:val="24"/>
+          <w:szCs w:val="24"/>
+        </w:rPr>
+        <w:t>（2）</w:t>
+      </w:r>
+      <w:r>
+        <w:rPr>
+          <w:rFonts w:hint="eastAsia"/>
+          <w:sz w:val="24"/>
+          <w:szCs w:val="24"/>
+        </w:rPr>
+        <w:t>点击打开视频，可以继续观看。</w:t>
       </w:r>
     </w:p>
     <w:p>
@@ -8071,39 +7879,37 @@
           <w:tab w:val="left" w:pos="1234"/>
         </w:tabs>
         <w:rPr>
-          <w:sz w:val="24"/>
-          <w:szCs w:val="24"/>
-        </w:rPr>
-      </w:pPr>
-      <w:r>
-        <w:rPr>
-          <w:rFonts w:hint="eastAsia"/>
-          <w:sz w:val="24"/>
-          <w:szCs w:val="24"/>
-        </w:rPr>
-        <w:t>（1）</w:t>
-      </w:r>
-      <w:r>
-        <w:rPr>
-          <w:sz w:val="24"/>
-          <w:szCs w:val="24"/>
-        </w:rPr>
-        <w:t>用户在观看直播时，点击左上角的</w:t>
-      </w:r>
-      <w:r>
-        <w:rPr>
-          <w:rFonts w:hint="eastAsia"/>
-          <w:sz w:val="24"/>
-          <w:szCs w:val="24"/>
-        </w:rPr>
-        <w:t>主页</w:t>
-      </w:r>
-      <w:r>
-        <w:rPr>
-          <w:sz w:val="24"/>
-          <w:szCs w:val="24"/>
-        </w:rPr>
-        <w:t>按钮</w:t>
+          <w:b/>
+          <w:sz w:val="24"/>
+          <w:szCs w:val="24"/>
+        </w:rPr>
+      </w:pPr>
+      <w:r>
+        <w:rPr>
+          <w:rFonts w:hint="eastAsia"/>
+          <w:b/>
+          <w:sz w:val="24"/>
+          <w:szCs w:val="24"/>
+        </w:rPr>
+        <w:t>19</w:t>
+      </w:r>
+      <w:r>
+        <w:rPr>
+          <w:rFonts w:hint="eastAsia"/>
+          <w:b/>
+          <w:sz w:val="24"/>
+          <w:szCs w:val="24"/>
+        </w:rPr>
+        <w:t>、</w:t>
+      </w:r>
+      <w:r>
+        <w:rPr>
+          <w:rFonts w:hint="eastAsia"/>
+          <w:b/>
+          <w:sz w:val="24"/>
+          <w:szCs w:val="24"/>
+        </w:rPr>
+        <w:t>用户退出直播房间</w:t>
       </w:r>
     </w:p>
     <w:p>
@@ -8122,14 +7928,37 @@
           <w:sz w:val="24"/>
           <w:szCs w:val="24"/>
         </w:rPr>
-        <w:t>（2）跳转</w:t>
-      </w:r>
-      <w:r>
-        <w:rPr>
-          <w:sz w:val="24"/>
-          <w:szCs w:val="24"/>
-        </w:rPr>
-        <w:t>到网站首页</w:t>
+        <w:t>（1）</w:t>
+      </w:r>
+      <w:r>
+        <w:rPr>
+          <w:sz w:val="24"/>
+          <w:szCs w:val="24"/>
+        </w:rPr>
+        <w:t>用户在观看直播时，点击左上角的</w:t>
+      </w:r>
+      <w:r>
+        <w:rPr>
+          <w:rFonts w:hint="eastAsia"/>
+          <w:sz w:val="24"/>
+          <w:szCs w:val="24"/>
+        </w:rPr>
+        <w:t>主页</w:t>
+      </w:r>
+      <w:r>
+        <w:rPr>
+          <w:sz w:val="24"/>
+          <w:szCs w:val="24"/>
+        </w:rPr>
+        <w:t>按钮</w:t>
+      </w:r>
+      <w:r>
+        <w:rPr>
+          <w:rFonts w:hint="eastAsia"/>
+          <w:sz w:val="24"/>
+          <w:szCs w:val="24"/>
+        </w:rPr>
+        <w:t>。</w:t>
       </w:r>
     </w:p>
     <w:p>
@@ -8148,14 +7977,22 @@
           <w:sz w:val="24"/>
           <w:szCs w:val="24"/>
         </w:rPr>
-        <w:t>（3）</w:t>
-      </w:r>
-      <w:r>
-        <w:rPr>
-          <w:sz w:val="24"/>
-          <w:szCs w:val="24"/>
-        </w:rPr>
-        <w:t>原房间的在线人数-</w:t>
+        <w:t>（2）跳转</w:t>
+      </w:r>
+      <w:r>
+        <w:rPr>
+          <w:sz w:val="24"/>
+          <w:szCs w:val="24"/>
+        </w:rPr>
+        <w:t>到网站首页</w:t>
+      </w:r>
+      <w:r>
+        <w:rPr>
+          <w:rFonts w:hint="eastAsia"/>
+          <w:sz w:val="24"/>
+          <w:szCs w:val="24"/>
+        </w:rPr>
+        <w:t>。</w:t>
       </w:r>
     </w:p>
     <w:p>
@@ -8164,29 +8001,36 @@
           <w:tab w:val="left" w:pos="1234"/>
         </w:tabs>
         <w:rPr>
-          <w:b/>
-          <w:sz w:val="24"/>
-          <w:szCs w:val="24"/>
-        </w:rPr>
-      </w:pPr>
-      <w:r>
-        <w:rPr>
-          <w:rFonts w:hint="eastAsia"/>
-          <w:b/>
-          <w:sz w:val="24"/>
-          <w:szCs w:val="24"/>
-        </w:rPr>
-        <w:t>19</w:t>
-      </w:r>
-      <w:r>
-        <w:rPr>
-          <w:rFonts w:hint="eastAsia"/>
-          <w:b/>
-          <w:sz w:val="24"/>
-          <w:szCs w:val="24"/>
-        </w:rPr>
-        <w:t>、进入录播房间</w:t>
-      </w:r>
+          <w:rFonts w:hint="eastAsia"/>
+          <w:sz w:val="24"/>
+          <w:szCs w:val="24"/>
+        </w:rPr>
+      </w:pPr>
+      <w:r>
+        <w:rPr>
+          <w:rFonts w:hint="eastAsia"/>
+          <w:sz w:val="24"/>
+          <w:szCs w:val="24"/>
+        </w:rPr>
+        <w:t>（3）</w:t>
+      </w:r>
+      <w:r>
+        <w:rPr>
+          <w:sz w:val="24"/>
+          <w:szCs w:val="24"/>
+        </w:rPr>
+        <w:t>原房间的在线人数</w:t>
+      </w:r>
+      <w:r>
+        <w:rPr>
+          <w:rFonts w:hint="eastAsia"/>
+          <w:sz w:val="24"/>
+          <w:szCs w:val="24"/>
+        </w:rPr>
+        <w:t>-1。</w:t>
+      </w:r>
+      <w:bookmarkStart w:id="0" w:name="_GoBack"/>
+      <w:bookmarkEnd w:id="0"/>
     </w:p>
     <w:p>
       <w:pPr>
@@ -8206,18 +8050,231 @@
           <w:sz w:val="24"/>
           <w:szCs w:val="24"/>
         </w:rPr>
+        <w:t>20</w:t>
+      </w:r>
+      <w:r>
+        <w:rPr>
+          <w:rFonts w:hint="eastAsia"/>
+          <w:b/>
+          <w:sz w:val="24"/>
+          <w:szCs w:val="24"/>
+        </w:rPr>
+        <w:t>、进入录播房间</w:t>
+      </w:r>
+    </w:p>
+    <w:p>
+      <w:pPr>
+        <w:tabs>
+          <w:tab w:val="left" w:pos="1234"/>
+        </w:tabs>
+        <w:rPr>
+          <w:sz w:val="24"/>
+          <w:szCs w:val="24"/>
+        </w:rPr>
+      </w:pPr>
+      <w:r>
+        <w:rPr>
+          <w:rFonts w:hint="eastAsia"/>
+          <w:sz w:val="24"/>
+          <w:szCs w:val="24"/>
+        </w:rPr>
+        <w:t>（1）</w:t>
+      </w:r>
+      <w:r>
+        <w:rPr>
+          <w:rFonts w:hint="eastAsia"/>
+          <w:sz w:val="24"/>
+          <w:szCs w:val="24"/>
+        </w:rPr>
+        <w:t>用户点击History列表下的录播房间，进入该房间内观看录播视频。</w:t>
+      </w:r>
+    </w:p>
+    <w:p>
+      <w:pPr>
+        <w:tabs>
+          <w:tab w:val="left" w:pos="1234"/>
+        </w:tabs>
+        <w:rPr>
+          <w:sz w:val="24"/>
+          <w:szCs w:val="24"/>
+        </w:rPr>
+      </w:pPr>
+      <w:r>
+        <w:rPr>
+          <w:rFonts w:hint="eastAsia"/>
+          <w:sz w:val="24"/>
+          <w:szCs w:val="24"/>
+        </w:rPr>
+        <w:t>（2）</w:t>
+      </w:r>
+      <w:r>
+        <w:rPr>
+          <w:rFonts w:hint="eastAsia"/>
+          <w:sz w:val="24"/>
+          <w:szCs w:val="24"/>
+        </w:rPr>
+        <w:t>点击录播区域暂停、开始按钮，可以暂停和开始录播播放。</w:t>
+      </w:r>
+    </w:p>
+    <w:p>
+      <w:pPr>
+        <w:tabs>
+          <w:tab w:val="left" w:pos="1234"/>
+        </w:tabs>
+        <w:rPr>
+          <w:sz w:val="24"/>
+          <w:szCs w:val="24"/>
+        </w:rPr>
+      </w:pPr>
+      <w:r>
+        <w:rPr>
+          <w:rFonts w:hint="eastAsia"/>
+          <w:sz w:val="24"/>
+          <w:szCs w:val="24"/>
+        </w:rPr>
         <w:lastRenderedPageBreak/>
-        <w:t>20</w:t>
-      </w:r>
-      <w:r>
-        <w:rPr>
-          <w:rFonts w:hint="eastAsia"/>
+        <w:t>（3）点击最大化按钮，可以全屏观看。</w:t>
+      </w:r>
+    </w:p>
+    <w:p>
+      <w:pPr>
+        <w:tabs>
+          <w:tab w:val="left" w:pos="1234"/>
+        </w:tabs>
+        <w:rPr>
           <w:b/>
           <w:sz w:val="24"/>
           <w:szCs w:val="24"/>
         </w:rPr>
+      </w:pPr>
+      <w:r>
+        <w:rPr>
+          <w:rFonts w:hint="eastAsia"/>
+          <w:b/>
+          <w:sz w:val="24"/>
+          <w:szCs w:val="24"/>
+        </w:rPr>
+        <w:t>21</w:t>
+      </w:r>
+      <w:r>
+        <w:rPr>
+          <w:rFonts w:hint="eastAsia"/>
+          <w:b/>
+          <w:sz w:val="24"/>
+          <w:szCs w:val="24"/>
+        </w:rPr>
         <w:t>、退出录播房间</w:t>
       </w:r>
+    </w:p>
+    <w:p>
+      <w:pPr>
+        <w:tabs>
+          <w:tab w:val="left" w:pos="1234"/>
+        </w:tabs>
+        <w:rPr>
+          <w:sz w:val="24"/>
+          <w:szCs w:val="24"/>
+        </w:rPr>
+      </w:pPr>
+      <w:r>
+        <w:rPr>
+          <w:rFonts w:hint="eastAsia"/>
+          <w:sz w:val="24"/>
+          <w:szCs w:val="24"/>
+        </w:rPr>
+        <w:t>（1）</w:t>
+      </w:r>
+      <w:r>
+        <w:rPr>
+          <w:sz w:val="24"/>
+          <w:szCs w:val="24"/>
+        </w:rPr>
+        <w:t>用户在观看</w:t>
+      </w:r>
+      <w:r>
+        <w:rPr>
+          <w:rFonts w:hint="eastAsia"/>
+          <w:sz w:val="24"/>
+          <w:szCs w:val="24"/>
+        </w:rPr>
+        <w:t>录播</w:t>
+      </w:r>
+      <w:r>
+        <w:rPr>
+          <w:sz w:val="24"/>
+          <w:szCs w:val="24"/>
+        </w:rPr>
+        <w:t>时，点击左上角的</w:t>
+      </w:r>
+      <w:r>
+        <w:rPr>
+          <w:rFonts w:hint="eastAsia"/>
+          <w:sz w:val="24"/>
+          <w:szCs w:val="24"/>
+        </w:rPr>
+        <w:t>主页</w:t>
+      </w:r>
+      <w:r>
+        <w:rPr>
+          <w:sz w:val="24"/>
+          <w:szCs w:val="24"/>
+        </w:rPr>
+        <w:t>按钮</w:t>
+      </w:r>
+      <w:r>
+        <w:rPr>
+          <w:rFonts w:hint="eastAsia"/>
+          <w:sz w:val="24"/>
+          <w:szCs w:val="24"/>
+        </w:rPr>
+        <w:t>。</w:t>
+      </w:r>
+    </w:p>
+    <w:p>
+      <w:pPr>
+        <w:tabs>
+          <w:tab w:val="left" w:pos="1234"/>
+        </w:tabs>
+        <w:rPr>
+          <w:sz w:val="24"/>
+          <w:szCs w:val="24"/>
+        </w:rPr>
+      </w:pPr>
+      <w:r>
+        <w:rPr>
+          <w:rFonts w:hint="eastAsia"/>
+          <w:sz w:val="24"/>
+          <w:szCs w:val="24"/>
+        </w:rPr>
+        <w:t>（2）跳转</w:t>
+      </w:r>
+      <w:r>
+        <w:rPr>
+          <w:sz w:val="24"/>
+          <w:szCs w:val="24"/>
+        </w:rPr>
+        <w:t>到网站首页</w:t>
+      </w:r>
+      <w:r>
+        <w:rPr>
+          <w:rFonts w:hint="eastAsia"/>
+          <w:sz w:val="24"/>
+          <w:szCs w:val="24"/>
+        </w:rPr>
+        <w:t>。</w:t>
+      </w:r>
+    </w:p>
+    <w:p>
+      <w:pPr>
+        <w:tabs>
+          <w:tab w:val="left" w:pos="1234"/>
+        </w:tabs>
+        <w:rPr>
+          <w:b/>
+          <w:sz w:val="24"/>
+          <w:szCs w:val="24"/>
+        </w:rPr>
+      </w:pPr>
     </w:p>
     <w:sectPr>
       <w:pgSz w:w="11906" w:h="16838"/>
@@ -8229,6 +8286,44 @@
 </w:document>
 </file>
 
+<file path=word/endnotes.xml><?xml version="1.0" encoding="utf-8"?>
+<w:endnotes xmlns:wpc="http://schemas.microsoft.com/office/word/2010/wordprocessingCanvas" xmlns:cx="http://schemas.microsoft.com/office/drawing/2014/chartex" xmlns:mc="http://schemas.openxmlformats.org/markup-compatibility/2006" xmlns:o="urn:schemas-microsoft-com:office:office" xmlns:r="http://schemas.openxmlformats.org/officeDocument/2006/relationships" xmlns:m="http://schemas.openxmlformats.org/officeDocument/2006/math" xmlns:v="urn:schemas-microsoft-com:vml" xmlns:wp14="http://schemas.microsoft.com/office/word/2010/wordprocessingDrawing" xmlns:wp="http://schemas.openxmlformats.org/drawingml/2006/wordprocessingDrawing" xmlns:w10="urn:schemas-microsoft-com:office:word" xmlns:w="http://schemas.openxmlformats.org/wordprocessingml/2006/main" xmlns:w14="http://schemas.microsoft.com/office/word/2010/wordml" xmlns:w15="http://schemas.microsoft.com/office/word/2012/wordml" xmlns:w16se="http://schemas.microsoft.com/office/word/2015/wordml/symex" xmlns:wpg="http://schemas.microsoft.com/office/word/2010/wordprocessingGroup" xmlns:wpi="http://schemas.microsoft.com/office/word/2010/wordprocessingInk" xmlns:wne="http://schemas.microsoft.com/office/word/2006/wordml" xmlns:wps="http://schemas.microsoft.com/office/word/2010/wordprocessingShape" mc:Ignorable="w14 w15 w16se wp14">
+  <w:endnote w:type="separator" w:id="-1">
+    <w:p>
+      <w:r>
+        <w:separator/>
+      </w:r>
+    </w:p>
+  </w:endnote>
+  <w:endnote w:type="continuationSeparator" w:id="0">
+    <w:p>
+      <w:r>
+        <w:continuationSeparator/>
+      </w:r>
+    </w:p>
+  </w:endnote>
+</w:endnotes>
+</file>
+
+<file path=word/footnotes.xml><?xml version="1.0" encoding="utf-8"?>
+<w:footnotes xmlns:wpc="http://schemas.microsoft.com/office/word/2010/wordprocessingCanvas" xmlns:cx="http://schemas.microsoft.com/office/drawing/2014/chartex" xmlns:mc="http://schemas.openxmlformats.org/markup-compatibility/2006" xmlns:o="urn:schemas-microsoft-com:office:office" xmlns:r="http://schemas.openxmlformats.org/officeDocument/2006/relationships" xmlns:m="http://schemas.openxmlformats.org/officeDocument/2006/math" xmlns:v="urn:schemas-microsoft-com:vml" xmlns:wp14="http://schemas.microsoft.com/office/word/2010/wordprocessingDrawing" xmlns:wp="http://schemas.openxmlformats.org/drawingml/2006/wordprocessingDrawing" xmlns:w10="urn:schemas-microsoft-com:office:word" xmlns:w="http://schemas.openxmlformats.org/wordprocessingml/2006/main" xmlns:w14="http://schemas.microsoft.com/office/word/2010/wordml" xmlns:w15="http://schemas.microsoft.com/office/word/2012/wordml" xmlns:w16se="http://schemas.microsoft.com/office/word/2015/wordml/symex" xmlns:wpg="http://schemas.microsoft.com/office/word/2010/wordprocessingGroup" xmlns:wpi="http://schemas.microsoft.com/office/word/2010/wordprocessingInk" xmlns:wne="http://schemas.microsoft.com/office/word/2006/wordml" xmlns:wps="http://schemas.microsoft.com/office/word/2010/wordprocessingShape" mc:Ignorable="w14 w15 w16se wp14">
+  <w:footnote w:type="separator" w:id="-1">
+    <w:p>
+      <w:r>
+        <w:separator/>
+      </w:r>
+    </w:p>
+  </w:footnote>
+  <w:footnote w:type="continuationSeparator" w:id="0">
+    <w:p>
+      <w:r>
+        <w:continuationSeparator/>
+      </w:r>
+    </w:p>
+  </w:footnote>
+</w:footnotes>
+</file>
+
 <file path=word/numbering.xml><?xml version="1.0" encoding="utf-8"?>
 <w:numbering xmlns:wpc="http://schemas.microsoft.com/office/word/2010/wordprocessingCanvas" xmlns:cx="http://schemas.microsoft.com/office/drawing/2014/chartex" xmlns:mc="http://schemas.openxmlformats.org/markup-compatibility/2006" xmlns:o="urn:schemas-microsoft-com:office:office" xmlns:r="http://schemas.openxmlformats.org/officeDocument/2006/relationships" xmlns:m="http://schemas.openxmlformats.org/officeDocument/2006/math" xmlns:v="urn:schemas-microsoft-com:vml" xmlns:wp14="http://schemas.microsoft.com/office/word/2010/wordprocessingDrawing" xmlns:wp="http://schemas.openxmlformats.org/drawingml/2006/wordprocessingDrawing" xmlns:w10="urn:schemas-microsoft-com:office:word" xmlns:w="http://schemas.openxmlformats.org/wordprocessingml/2006/main" xmlns:w14="http://schemas.microsoft.com/office/word/2010/wordml" xmlns:w15="http://schemas.microsoft.com/office/word/2012/wordml" xmlns:w16se="http://schemas.microsoft.com/office/word/2015/wordml/symex" xmlns:wpg="http://schemas.microsoft.com/office/word/2010/wordprocessingGroup" xmlns:wpi="http://schemas.microsoft.com/office/word/2010/wordprocessingInk" xmlns:wne="http://schemas.microsoft.com/office/word/2006/wordml" xmlns:wps="http://schemas.microsoft.com/office/word/2010/wordprocessingShape" mc:Ignorable="w14 w15 w16se wp14">
   <w:abstractNum w:abstractNumId="0" w15:restartNumberingAfterBreak="0">
@@ -8855,6 +8950,95 @@
     </w:lvl>
   </w:abstractNum>
   <w:abstractNum w:abstractNumId="7" w15:restartNumberingAfterBreak="0">
+    <w:nsid w:val="5F837EAE"/>
+    <w:multiLevelType w:val="hybridMultilevel"/>
+    <w:tmpl w:val="5052CA6E"/>
+    <w:lvl w:ilvl="0" w:tplc="10FE30C4">
+      <w:start w:val="2"/>
+      <w:numFmt w:val="japaneseCounting"/>
+      <w:lvlText w:val="%1、"/>
+      <w:lvlJc w:val="left"/>
+      <w:pPr>
+        <w:ind w:left="720" w:hanging="720"/>
+      </w:pPr>
+      <w:rPr>
+        <w:rFonts w:hint="default"/>
+      </w:rPr>
+    </w:lvl>
+    <w:lvl w:ilvl="1" w:tplc="04090019" w:tentative="1">
+      <w:start w:val="1"/>
+      <w:numFmt w:val="lowerLetter"/>
+      <w:lvlText w:val="%2)"/>
+      <w:lvlJc w:val="left"/>
+      <w:pPr>
+        <w:ind w:left="840" w:hanging="420"/>
+      </w:pPr>
+    </w:lvl>
+    <w:lvl w:ilvl="2" w:tplc="0409001B" w:tentative="1">
+      <w:start w:val="1"/>
+      <w:numFmt w:val="lowerRoman"/>
+      <w:lvlText w:val="%3."/>
+      <w:lvlJc w:val="right"/>
+      <w:pPr>
+        <w:ind w:left="1260" w:hanging="420"/>
+      </w:pPr>
+    </w:lvl>
+    <w:lvl w:ilvl="3" w:tplc="0409000F" w:tentative="1">
+      <w:start w:val="1"/>
+      <w:numFmt w:val="decimal"/>
+      <w:lvlText w:val="%4."/>
+      <w:lvlJc w:val="left"/>
+      <w:pPr>
+        <w:ind w:left="1680" w:hanging="420"/>
+      </w:pPr>
+    </w:lvl>
+    <w:lvl w:ilvl="4" w:tplc="04090019" w:tentative="1">
+      <w:start w:val="1"/>
+      <w:numFmt w:val="lowerLetter"/>
+      <w:lvlText w:val="%5)"/>
+      <w:lvlJc w:val="left"/>
+      <w:pPr>
+        <w:ind w:left="2100" w:hanging="420"/>
+      </w:pPr>
+    </w:lvl>
+    <w:lvl w:ilvl="5" w:tplc="0409001B" w:tentative="1">
+      <w:start w:val="1"/>
+      <w:numFmt w:val="lowerRoman"/>
+      <w:lvlText w:val="%6."/>
+      <w:lvlJc w:val="right"/>
+      <w:pPr>
+        <w:ind w:left="2520" w:hanging="420"/>
+      </w:pPr>
+    </w:lvl>
+    <w:lvl w:ilvl="6" w:tplc="0409000F" w:tentative="1">
+      <w:start w:val="1"/>
+      <w:numFmt w:val="decimal"/>
+      <w:lvlText w:val="%7."/>
+      <w:lvlJc w:val="left"/>
+      <w:pPr>
+        <w:ind w:left="2940" w:hanging="420"/>
+      </w:pPr>
+    </w:lvl>
+    <w:lvl w:ilvl="7" w:tplc="04090019" w:tentative="1">
+      <w:start w:val="1"/>
+      <w:numFmt w:val="lowerLetter"/>
+      <w:lvlText w:val="%8)"/>
+      <w:lvlJc w:val="left"/>
+      <w:pPr>
+        <w:ind w:left="3360" w:hanging="420"/>
+      </w:pPr>
+    </w:lvl>
+    <w:lvl w:ilvl="8" w:tplc="0409001B" w:tentative="1">
+      <w:start w:val="1"/>
+      <w:numFmt w:val="lowerRoman"/>
+      <w:lvlText w:val="%9."/>
+      <w:lvlJc w:val="right"/>
+      <w:pPr>
+        <w:ind w:left="3780" w:hanging="420"/>
+      </w:pPr>
+    </w:lvl>
+  </w:abstractNum>
+  <w:abstractNum w:abstractNumId="8" w15:restartNumberingAfterBreak="0">
     <w:nsid w:val="643B06A3"/>
     <w:multiLevelType w:val="hybridMultilevel"/>
     <w:tmpl w:val="5BE019BC"/>
@@ -8943,7 +9127,96 @@
       </w:pPr>
     </w:lvl>
   </w:abstractNum>
-  <w:abstractNum w:abstractNumId="8" w15:restartNumberingAfterBreak="0">
+  <w:abstractNum w:abstractNumId="9" w15:restartNumberingAfterBreak="0">
+    <w:nsid w:val="65F776A3"/>
+    <w:multiLevelType w:val="hybridMultilevel"/>
+    <w:tmpl w:val="79A2D5E2"/>
+    <w:lvl w:ilvl="0" w:tplc="0DFA9C30">
+      <w:start w:val="2"/>
+      <w:numFmt w:val="japaneseCounting"/>
+      <w:lvlText w:val="%1、"/>
+      <w:lvlJc w:val="left"/>
+      <w:pPr>
+        <w:ind w:left="720" w:hanging="720"/>
+      </w:pPr>
+      <w:rPr>
+        <w:rFonts w:hint="default"/>
+      </w:rPr>
+    </w:lvl>
+    <w:lvl w:ilvl="1" w:tplc="04090019" w:tentative="1">
+      <w:start w:val="1"/>
+      <w:numFmt w:val="lowerLetter"/>
+      <w:lvlText w:val="%2)"/>
+      <w:lvlJc w:val="left"/>
+      <w:pPr>
+        <w:ind w:left="840" w:hanging="420"/>
+      </w:pPr>
+    </w:lvl>
+    <w:lvl w:ilvl="2" w:tplc="0409001B" w:tentative="1">
+      <w:start w:val="1"/>
+      <w:numFmt w:val="lowerRoman"/>
+      <w:lvlText w:val="%3."/>
+      <w:lvlJc w:val="right"/>
+      <w:pPr>
+        <w:ind w:left="1260" w:hanging="420"/>
+      </w:pPr>
+    </w:lvl>
+    <w:lvl w:ilvl="3" w:tplc="0409000F" w:tentative="1">
+      <w:start w:val="1"/>
+      <w:numFmt w:val="decimal"/>
+      <w:lvlText w:val="%4."/>
+      <w:lvlJc w:val="left"/>
+      <w:pPr>
+        <w:ind w:left="1680" w:hanging="420"/>
+      </w:pPr>
+    </w:lvl>
+    <w:lvl w:ilvl="4" w:tplc="04090019" w:tentative="1">
+      <w:start w:val="1"/>
+      <w:numFmt w:val="lowerLetter"/>
+      <w:lvlText w:val="%5)"/>
+      <w:lvlJc w:val="left"/>
+      <w:pPr>
+        <w:ind w:left="2100" w:hanging="420"/>
+      </w:pPr>
+    </w:lvl>
+    <w:lvl w:ilvl="5" w:tplc="0409001B" w:tentative="1">
+      <w:start w:val="1"/>
+      <w:numFmt w:val="lowerRoman"/>
+      <w:lvlText w:val="%6."/>
+      <w:lvlJc w:val="right"/>
+      <w:pPr>
+        <w:ind w:left="2520" w:hanging="420"/>
+      </w:pPr>
+    </w:lvl>
+    <w:lvl w:ilvl="6" w:tplc="0409000F" w:tentative="1">
+      <w:start w:val="1"/>
+      <w:numFmt w:val="decimal"/>
+      <w:lvlText w:val="%7."/>
+      <w:lvlJc w:val="left"/>
+      <w:pPr>
+        <w:ind w:left="2940" w:hanging="420"/>
+      </w:pPr>
+    </w:lvl>
+    <w:lvl w:ilvl="7" w:tplc="04090019" w:tentative="1">
+      <w:start w:val="1"/>
+      <w:numFmt w:val="lowerLetter"/>
+      <w:lvlText w:val="%8)"/>
+      <w:lvlJc w:val="left"/>
+      <w:pPr>
+        <w:ind w:left="3360" w:hanging="420"/>
+      </w:pPr>
+    </w:lvl>
+    <w:lvl w:ilvl="8" w:tplc="0409001B" w:tentative="1">
+      <w:start w:val="1"/>
+      <w:numFmt w:val="lowerRoman"/>
+      <w:lvlText w:val="%9."/>
+      <w:lvlJc w:val="right"/>
+      <w:pPr>
+        <w:ind w:left="3780" w:hanging="420"/>
+      </w:pPr>
+    </w:lvl>
+  </w:abstractNum>
+  <w:abstractNum w:abstractNumId="10" w15:restartNumberingAfterBreak="0">
     <w:nsid w:val="6858539F"/>
     <w:multiLevelType w:val="hybridMultilevel"/>
     <w:tmpl w:val="6402316C"/>
@@ -9032,7 +9305,7 @@
       </w:pPr>
     </w:lvl>
   </w:abstractNum>
-  <w:abstractNum w:abstractNumId="9" w15:restartNumberingAfterBreak="0">
+  <w:abstractNum w:abstractNumId="11" w15:restartNumberingAfterBreak="0">
     <w:nsid w:val="74C9179B"/>
     <w:multiLevelType w:val="multilevel"/>
     <w:tmpl w:val="45D697F8"/>
@@ -9131,13 +9404,13 @@
     <w:abstractNumId w:val="0"/>
   </w:num>
   <w:num w:numId="4">
-    <w:abstractNumId w:val="7"/>
+    <w:abstractNumId w:val="8"/>
   </w:num>
   <w:num w:numId="5">
     <w:abstractNumId w:val="6"/>
   </w:num>
   <w:num w:numId="6">
-    <w:abstractNumId w:val="8"/>
+    <w:abstractNumId w:val="10"/>
   </w:num>
   <w:num w:numId="7">
     <w:abstractNumId w:val="4"/>
@@ -9149,7 +9422,13 @@
     <w:abstractNumId w:val="5"/>
   </w:num>
   <w:num w:numId="10">
+    <w:abstractNumId w:val="11"/>
+  </w:num>
+  <w:num w:numId="11">
     <w:abstractNumId w:val="9"/>
+  </w:num>
+  <w:num w:numId="12">
+    <w:abstractNumId w:val="7"/>
   </w:num>
 </w:numbering>
 </file>
@@ -9613,6 +9892,71 @@
       <w:u w:val="single"/>
     </w:rPr>
   </w:style>
+  <w:style w:type="paragraph" w:styleId="a6">
+    <w:name w:val="header"/>
+    <w:basedOn w:val="a"/>
+    <w:link w:val="a7"/>
+    <w:uiPriority w:val="99"/>
+    <w:unhideWhenUsed/>
+    <w:rsid w:val="002E19B6"/>
+    <w:pPr>
+      <w:pBdr>
+        <w:bottom w:val="single" w:sz="6" w:space="1" w:color="auto"/>
+      </w:pBdr>
+      <w:tabs>
+        <w:tab w:val="center" w:pos="4153"/>
+        <w:tab w:val="right" w:pos="8306"/>
+      </w:tabs>
+      <w:snapToGrid w:val="0"/>
+      <w:jc w:val="center"/>
+    </w:pPr>
+    <w:rPr>
+      <w:sz w:val="18"/>
+      <w:szCs w:val="18"/>
+    </w:rPr>
+  </w:style>
+  <w:style w:type="character" w:customStyle="1" w:styleId="a7">
+    <w:name w:val="页眉 字符"/>
+    <w:basedOn w:val="a0"/>
+    <w:link w:val="a6"/>
+    <w:uiPriority w:val="99"/>
+    <w:rsid w:val="002E19B6"/>
+    <w:rPr>
+      <w:sz w:val="18"/>
+      <w:szCs w:val="18"/>
+    </w:rPr>
+  </w:style>
+  <w:style w:type="paragraph" w:styleId="a8">
+    <w:name w:val="footer"/>
+    <w:basedOn w:val="a"/>
+    <w:link w:val="a9"/>
+    <w:uiPriority w:val="99"/>
+    <w:unhideWhenUsed/>
+    <w:rsid w:val="002E19B6"/>
+    <w:pPr>
+      <w:tabs>
+        <w:tab w:val="center" w:pos="4153"/>
+        <w:tab w:val="right" w:pos="8306"/>
+      </w:tabs>
+      <w:snapToGrid w:val="0"/>
+      <w:jc w:val="left"/>
+    </w:pPr>
+    <w:rPr>
+      <w:sz w:val="18"/>
+      <w:szCs w:val="18"/>
+    </w:rPr>
+  </w:style>
+  <w:style w:type="character" w:customStyle="1" w:styleId="a9">
+    <w:name w:val="页脚 字符"/>
+    <w:basedOn w:val="a0"/>
+    <w:link w:val="a8"/>
+    <w:uiPriority w:val="99"/>
+    <w:rsid w:val="002E19B6"/>
+    <w:rPr>
+      <w:sz w:val="18"/>
+      <w:szCs w:val="18"/>
+    </w:rPr>
+  </w:style>
 </w:styles>
 </file>
 

</xml_diff>